<commit_message>
I created a Renv folder
</commit_message>
<xml_diff>
--- a/Report.docx
+++ b/Report.docx
@@ -7,526 +7,2625 @@
         <w:pStyle w:val="Title"/>
       </w:pPr>
       <w:r>
-        <w:t xml:space="preserve">NMR Food (Short)</w:t>
-      </w:r>
-    </w:p>
-    <w:bookmarkStart w:id="20" w:name="setup-data"/>
-    <w:p>
-      <w:pPr>
-        <w:pStyle w:val="Heading2"/>
-      </w:pPr>
-      <w:r>
-        <w:t xml:space="preserve">Setup &amp; Data</w:t>
-      </w:r>
-    </w:p>
-    <w:p>
-      <w:pPr>
-        <w:pStyle w:val="FirstParagraph"/>
-      </w:pPr>
-      <w:r>
-        <w:t xml:space="preserve">#| label: setup</w:t>
+        <w:t xml:space="preserve">Report</w:t>
+      </w:r>
+    </w:p>
+    <w:p>
+      <w:pPr>
+        <w:pStyle w:val="FirstParagraph"/>
+      </w:pPr>
+      <w:r>
+        <w:t xml:space="preserve">We can use</w:t>
       </w:r>
       <w:r>
         <w:t xml:space="preserve"> </w:t>
       </w:r>
       <w:r>
-        <w:t xml:space="preserve">library(readxl)</w:t>
+        <w:t xml:space="preserve">‘</w:t>
+      </w:r>
+      <w:r>
+        <w:t xml:space="preserve">{targets}</w:t>
+      </w:r>
+      <w:r>
+        <w:t xml:space="preserve">’</w:t>
       </w:r>
       <w:r>
         <w:t xml:space="preserve"> </w:t>
       </w:r>
       <w:r>
-        <w:t xml:space="preserve">library(dplyr)</w:t>
+        <w:t xml:space="preserve">in Quarto by just reading the R objects into de document with</w:t>
       </w:r>
       <w:r>
         <w:t xml:space="preserve"> </w:t>
       </w:r>
       <w:r>
-        <w:t xml:space="preserve">library(tidyr)</w:t>
-      </w:r>
-      <w:r>
-        <w:t xml:space="preserve"> </w:t>
-      </w:r>
-      <w:r>
-        <w:t xml:space="preserve">library(ggplot2)</w:t>
-      </w:r>
-    </w:p>
-    <w:bookmarkEnd w:id="20"/>
-    <w:bookmarkStart w:id="21" w:name="X4a77c2bc9a78ab76c8b662595d1641ed5c0e728"/>
-    <w:p>
-      <w:pPr>
-        <w:pStyle w:val="Heading1"/>
-      </w:pPr>
-      <w:r>
-        <w:t xml:space="preserve">Path to your Excel (prefer a relative path like</w:t>
-      </w:r>
-      <w:r>
-        <w:t xml:space="preserve"> </w:t>
-      </w:r>
-      <w:r>
-        <w:t xml:space="preserve">“data/CollectionNMRFood.xlsx”</w:t>
-      </w:r>
-      <w:r>
-        <w:t xml:space="preserve">)</w:t>
-      </w:r>
-    </w:p>
-    <w:p>
-      <w:pPr>
-        <w:pStyle w:val="FirstParagraph"/>
-      </w:pPr>
-      <w:r>
-        <w:t xml:space="preserve">xlsx_path &lt;-</w:t>
-      </w:r>
-      <w:r>
-        <w:t xml:space="preserve"> </w:t>
-      </w:r>
-      <w:r>
-        <w:t xml:space="preserve">“data/CollectionNMRFood.xlsx”</w:t>
-      </w:r>
-    </w:p>
-    <w:p>
-      <w:pPr>
-        <w:pStyle w:val="BodyText"/>
-      </w:pPr>
-      <w:r>
-        <w:t xml:space="preserve">raw &lt;- read_excel(xlsx_path, sheet =</w:t>
-      </w:r>
-      <w:r>
-        <w:t xml:space="preserve"> </w:t>
-      </w:r>
-      <w:r>
-        <w:t xml:space="preserve">“datidef”</w:t>
-      </w:r>
-      <w:r>
-        <w:t xml:space="preserve">) |&gt;</w:t>
-      </w:r>
-      <w:r>
-        <w:t xml:space="preserve"> </w:t>
-      </w:r>
-      <w:r>
-        <w:t xml:space="preserve">filter(ppm &gt;= 0, ppm &lt; 200)</w:t>
-      </w:r>
-    </w:p>
-    <w:bookmarkEnd w:id="21"/>
-    <w:bookmarkStart w:id="22" w:name="X03e51f3b49430dfaf0d30fed95e9c1b831ecc75"/>
-    <w:p>
-      <w:pPr>
-        <w:pStyle w:val="Heading1"/>
-      </w:pPr>
-      <w:r>
-        <w:t xml:space="preserve">Matrix of samples only (drop ppm), rownames = ppm</w:t>
-      </w:r>
-    </w:p>
-    <w:p>
-      <w:pPr>
-        <w:pStyle w:val="FirstParagraph"/>
-      </w:pPr>
-      <w:r>
-        <w:t xml:space="preserve">mat &lt;- as.data.frame(raw[,-1])</w:t>
-      </w:r>
-      <w:r>
-        <w:t xml:space="preserve"> </w:t>
-      </w:r>
-      <w:r>
-        <w:t xml:space="preserve">rownames(mat) &lt;- raw$ppm</w:t>
-      </w:r>
-    </w:p>
-    <w:bookmarkEnd w:id="22"/>
-    <w:bookmarkStart w:id="23" w:name="column-normalize-each-sample-sums-to-1"/>
-    <w:p>
-      <w:pPr>
-        <w:pStyle w:val="Heading1"/>
-      </w:pPr>
-      <w:r>
-        <w:t xml:space="preserve">Column-normalize (each sample sums to 1)</w:t>
-      </w:r>
-    </w:p>
-    <w:p>
-      <w:pPr>
-        <w:pStyle w:val="FirstParagraph"/>
-      </w:pPr>
-      <w:r>
-        <w:t xml:space="preserve">cs &lt;- colSums(mat, na.rm = TRUE)</w:t>
-      </w:r>
-      <w:r>
-        <w:t xml:space="preserve"> </w:t>
-      </w:r>
-      <w:r>
-        <w:t xml:space="preserve">norm &lt;- sweep(mat, 2, cs,</w:t>
-      </w:r>
-      <w:r>
-        <w:t xml:space="preserve"> </w:t>
-      </w:r>
-      <w:r>
-        <w:rPr>
-          <w:rStyle w:val="VerbatimChar"/>
-        </w:rPr>
-        <w:t xml:space="preserve">/</w:t>
-      </w:r>
-      <w:r>
-        <w:t xml:space="preserve">) |&gt;</w:t>
-      </w:r>
-      <w:r>
-        <w:t xml:space="preserve"> </w:t>
-      </w:r>
-      <w:r>
-        <w:t xml:space="preserve">tibble::rownames_to_column(var =</w:t>
-      </w:r>
-      <w:r>
-        <w:t xml:space="preserve"> </w:t>
-      </w:r>
-      <w:r>
-        <w:t xml:space="preserve">“ppm”</w:t>
-      </w:r>
-      <w:r>
-        <w:t xml:space="preserve">) |&gt;</w:t>
-      </w:r>
-      <w:r>
-        <w:t xml:space="preserve"> </w:t>
-      </w:r>
-      <w:r>
-        <w:t xml:space="preserve">mutate(ppm = as.numeric(ppm))</w:t>
-      </w:r>
-    </w:p>
-    <w:p>
-      <w:pPr>
-        <w:pStyle w:val="BodyText"/>
-      </w:pPr>
-      <w:r>
-        <w:t xml:space="preserve">#| label: classes</w:t>
-      </w:r>
-      <w:r>
-        <w:t xml:space="preserve"> </w:t>
-      </w:r>
-      <w:r>
-        <w:t xml:space="preserve">classes &lt;- cut(</w:t>
-      </w:r>
-      <w:r>
-        <w:t xml:space="preserve"> </w:t>
-      </w:r>
-      <w:r>
-        <w:t xml:space="preserve">norm$ppm,</w:t>
-      </w:r>
-      <w:r>
-        <w:t xml:space="preserve"> </w:t>
-      </w:r>
-      <w:r>
-        <w:t xml:space="preserve">breaks = c(-Inf, 45, 60, 90, 110, 145, 160, Inf),</w:t>
-      </w:r>
-      <w:r>
-        <w:t xml:space="preserve"> </w:t>
-      </w:r>
-      <w:r>
-        <w:t xml:space="preserve">labels = c(</w:t>
-      </w:r>
-      <w:r>
-        <w:t xml:space="preserve">“Alkyl C”</w:t>
-      </w:r>
-      <w:r>
-        <w:t xml:space="preserve">,</w:t>
-      </w:r>
-      <w:r>
-        <w:t xml:space="preserve"> </w:t>
-      </w:r>
-      <w:r>
-        <w:t xml:space="preserve">“Methoxyl N-Alkyl-C”</w:t>
-      </w:r>
-      <w:r>
-        <w:t xml:space="preserve">,</w:t>
-      </w:r>
-      <w:r>
-        <w:t xml:space="preserve"> </w:t>
-      </w:r>
-      <w:r>
-        <w:t xml:space="preserve">“O-alkyl-C”</w:t>
-      </w:r>
-      <w:r>
-        <w:t xml:space="preserve">,</w:t>
-      </w:r>
-      <w:r>
-        <w:t xml:space="preserve"> </w:t>
-      </w:r>
-      <w:r>
-        <w:t xml:space="preserve">“Di-O-alkyl C”</w:t>
-      </w:r>
-      <w:r>
-        <w:t xml:space="preserve">,</w:t>
-      </w:r>
-      <w:r>
-        <w:t xml:space="preserve"> </w:t>
-      </w:r>
-      <w:r>
-        <w:t xml:space="preserve">“H- C- sub. aromatic C”</w:t>
-      </w:r>
-      <w:r>
-        <w:t xml:space="preserve">,</w:t>
-      </w:r>
-      <w:r>
-        <w:t xml:space="preserve"> </w:t>
-      </w:r>
-      <w:r>
-        <w:t xml:space="preserve">“O- sub. aromatic C”</w:t>
-      </w:r>
-      <w:r>
-        <w:t xml:space="preserve">,</w:t>
-      </w:r>
-      <w:r>
-        <w:t xml:space="preserve"> </w:t>
-      </w:r>
-      <w:r>
-        <w:t xml:space="preserve">“Carbonyl C”</w:t>
-      </w:r>
-      <w:r>
-        <w:t xml:space="preserve">),</w:t>
-      </w:r>
-      <w:r>
-        <w:t xml:space="preserve"> </w:t>
-      </w:r>
-      <w:r>
-        <w:t xml:space="preserve">right = TRUE</w:t>
-      </w:r>
-      <w:r>
-        <w:t xml:space="preserve"> </w:t>
-      </w:r>
-      <w:r>
-        <w:t xml:space="preserve">)</w:t>
-      </w:r>
-    </w:p>
-    <w:p>
-      <w:pPr>
-        <w:pStyle w:val="BodyText"/>
-      </w:pPr>
-      <w:r>
-        <w:t xml:space="preserve">norm &lt;- mutate(norm, MolecularClasses = classes)</w:t>
-      </w:r>
-    </w:p>
-    <w:bookmarkEnd w:id="23"/>
-    <w:bookmarkStart w:id="24" w:name="sum-by-class-keep-sample-columns-only"/>
-    <w:p>
-      <w:pPr>
-        <w:pStyle w:val="Heading1"/>
-      </w:pPr>
-      <w:r>
-        <w:t xml:space="preserve">Sum by class (keep sample columns only)</w:t>
-      </w:r>
-    </w:p>
-    <w:p>
-      <w:pPr>
-        <w:pStyle w:val="FirstParagraph"/>
-      </w:pPr>
-      <w:r>
-        <w:t xml:space="preserve">summed &lt;- norm |&gt;</w:t>
-      </w:r>
-      <w:r>
-        <w:t xml:space="preserve"> </w:t>
-      </w:r>
-      <w:r>
-        <w:t xml:space="preserve">group_by(MolecularClasses) |&gt;</w:t>
-      </w:r>
-      <w:r>
-        <w:t xml:space="preserve"> </w:t>
-      </w:r>
-      <w:r>
-        <w:t xml:space="preserve">summarise(across(where(is.numeric) &amp; !ppm, ~ sum(.x, na.rm = TRUE))) |&gt;</w:t>
-      </w:r>
-      <w:r>
-        <w:t xml:space="preserve"> </w:t>
-      </w:r>
-      <w:r>
-        <w:t xml:space="preserve">ungroup()</w:t>
-      </w:r>
-    </w:p>
-    <w:bookmarkEnd w:id="24"/>
-    <w:bookmarkStart w:id="25" w:name="Xb57a1b7b42833dfb626452d9121a5eee0c0a185"/>
-    <w:p>
-      <w:pPr>
-        <w:pStyle w:val="Heading1"/>
-      </w:pPr>
-      <w:r>
-        <w:t xml:space="preserve">Order samples by O-alkyl-C contribution (if present)</w:t>
-      </w:r>
-    </w:p>
-    <w:p>
-      <w:pPr>
-        <w:pStyle w:val="FirstParagraph"/>
-      </w:pPr>
-      <w:r>
-        <w:t xml:space="preserve">sample_cols &lt;- setdiff(names(summed),</w:t>
-      </w:r>
-      <w:r>
-        <w:t xml:space="preserve"> </w:t>
-      </w:r>
-      <w:r>
-        <w:t xml:space="preserve">“MolecularClasses”</w:t>
-      </w:r>
-      <w:r>
-        <w:t xml:space="preserve">)</w:t>
-      </w:r>
-      <w:r>
-        <w:t xml:space="preserve"> </w:t>
-      </w:r>
-      <w:r>
-        <w:t xml:space="preserve">if (</w:t>
-      </w:r>
-      <w:r>
-        <w:t xml:space="preserve">“O-alkyl-C”</w:t>
-      </w:r>
-      <w:r>
-        <w:t xml:space="preserve"> </w:t>
-      </w:r>
-      <w:r>
-        <w:t xml:space="preserve">%in% summed</w:t>
-      </w:r>
-      <w:r>
-        <w:t xml:space="preserve">$MolecularClasses) {
-    oidx &lt;- which(summed$</w:t>
-      </w:r>
-      <w:r>
-        <w:t xml:space="preserve">MolecularClasses ==</w:t>
-      </w:r>
-      <w:r>
-        <w:t xml:space="preserve"> </w:t>
-      </w:r>
-      <w:r>
-        <w:t xml:space="preserve">“O-alkyl-C”</w:t>
-      </w:r>
-      <w:r>
-        <w:t xml:space="preserve">)</w:t>
-      </w:r>
-      <w:r>
-        <w:t xml:space="preserve"> </w:t>
-      </w:r>
-      <w:r>
-        <w:t xml:space="preserve">ord &lt;- order(-unlist(summed[oidx, sample_cols]))</w:t>
-      </w:r>
-      <w:r>
-        <w:t xml:space="preserve"> </w:t>
-      </w:r>
-      <w:r>
-        <w:t xml:space="preserve">summed &lt;- select(summed, MolecularClasses, all_of(sample_cols[ord]))</w:t>
-      </w:r>
-      <w:r>
-        <w:t xml:space="preserve"> </w:t>
-      </w:r>
-      <w:r>
-        <w:t xml:space="preserve">}</w:t>
-      </w:r>
-    </w:p>
-    <w:p>
-      <w:pPr>
-        <w:pStyle w:val="BodyText"/>
-      </w:pPr>
-      <w:r>
-        <w:t xml:space="preserve">#| label: composition</w:t>
-      </w:r>
-      <w:r>
-        <w:t xml:space="preserve"> </w:t>
-      </w:r>
-      <w:r>
-        <w:t xml:space="preserve">#| fig-width: 8</w:t>
-      </w:r>
-      <w:r>
-        <w:t xml:space="preserve"> </w:t>
-      </w:r>
-      <w:r>
-        <w:t xml:space="preserve">#| fig-height: 4</w:t>
-      </w:r>
-      <w:r>
-        <w:t xml:space="preserve"> </w:t>
-      </w:r>
-      <w:r>
-        <w:t xml:space="preserve">long &lt;- pivot_longer(summed, -MolecularClasses, names_to =</w:t>
-      </w:r>
-      <w:r>
-        <w:t xml:space="preserve"> </w:t>
-      </w:r>
-      <w:r>
-        <w:t xml:space="preserve">“sample”</w:t>
-      </w:r>
-      <w:r>
-        <w:t xml:space="preserve">, values_to =</w:t>
-      </w:r>
-      <w:r>
-        <w:t xml:space="preserve"> </w:t>
-      </w:r>
-      <w:r>
-        <w:t xml:space="preserve">“value”</w:t>
-      </w:r>
-      <w:r>
-        <w:t xml:space="preserve">)</w:t>
-      </w:r>
-    </w:p>
-    <w:p>
-      <w:pPr>
-        <w:pStyle w:val="BodyText"/>
-      </w:pPr>
-      <w:r>
-        <w:t xml:space="preserve">ggplot(long, aes(sample, value, fill = MolecularClasses)) +</w:t>
-      </w:r>
-      <w:r>
-        <w:t xml:space="preserve"> </w:t>
-      </w:r>
-      <w:r>
-        <w:t xml:space="preserve">geom_bar(stat =</w:t>
-      </w:r>
-      <w:r>
-        <w:t xml:space="preserve"> </w:t>
-      </w:r>
-      <w:r>
-        <w:t xml:space="preserve">“identity”</w:t>
-      </w:r>
-      <w:r>
-        <w:t xml:space="preserve">, position =</w:t>
-      </w:r>
-      <w:r>
-        <w:t xml:space="preserve"> </w:t>
-      </w:r>
-      <w:r>
-        <w:t xml:space="preserve">“fill”</w:t>
-      </w:r>
-      <w:r>
-        <w:t xml:space="preserve">, color =</w:t>
-      </w:r>
-      <w:r>
-        <w:t xml:space="preserve"> </w:t>
-      </w:r>
-      <w:r>
-        <w:t xml:space="preserve">“black”</w:t>
-      </w:r>
-      <w:r>
-        <w:t xml:space="preserve">, linewidth = 0.1) +</w:t>
-      </w:r>
-      <w:r>
-        <w:t xml:space="preserve"> </w:t>
-      </w:r>
-      <w:r>
-        <w:t xml:space="preserve">scale_y_continuous(labels = scales::percent) +</w:t>
-      </w:r>
-      <w:r>
-        <w:t xml:space="preserve"> </w:t>
-      </w:r>
-      <w:r>
-        <w:t xml:space="preserve">labs(x = NULL, y = NULL) +</w:t>
-      </w:r>
-      <w:r>
-        <w:t xml:space="preserve"> </w:t>
-      </w:r>
-      <w:r>
-        <w:t xml:space="preserve">theme_classic() +</w:t>
-      </w:r>
-      <w:r>
-        <w:t xml:space="preserve"> </w:t>
-      </w:r>
-      <w:r>
-        <w:t xml:space="preserve">theme(axis.text.x = element_text(angle = 90, vjust = 0.5, hjust = 1))</w:t>
-      </w:r>
-    </w:p>
-    <w:bookmarkEnd w:id="25"/>
-    <w:sectPr>
-      <w:footnotePr>
-        <w:numRestart w:val="eachSect"/>
-      </w:footnotePr>
-    </w:sectPr>
+        <w:t xml:space="preserve">‘</w:t>
+      </w:r>
+      <w:r>
+        <w:t xml:space="preserve">tar_read()</w:t>
+      </w:r>
+      <w:r>
+        <w:t xml:space="preserve">’</w:t>
+      </w:r>
+    </w:p>
+    <w:p>
+      <w:pPr>
+        <w:pStyle w:val="SourceCode"/>
+      </w:pPr>
+      <w:r>
+        <w:rPr>
+          <w:rStyle w:val="VerbatimChar"/>
+        </w:rPr>
+        <w:t xml:space="preserve">Warning: package 'targets' was built under R version 4.4.3</w:t>
+      </w:r>
+    </w:p>
+    <w:p>
+      <w:pPr>
+        <w:pStyle w:val="SourceCode"/>
+      </w:pPr>
+      <w:r>
+        <w:rPr>
+          <w:rStyle w:val="VerbatimChar"/>
+        </w:rPr>
+        <w:t xml:space="preserve"># A tibble: 5,440 × 40</w:t>
+      </w:r>
+      <w:r>
+        <w:br/>
+      </w:r>
+      <w:r>
+        <w:rPr>
+          <w:rStyle w:val="VerbatimChar"/>
+        </w:rPr>
+        <w:t xml:space="preserve">     ppm     Apple    Banana    Orange   Carrot Broccoli  Potato  Tomato  Almond</w:t>
+      </w:r>
+      <w:r>
+        <w:br/>
+      </w:r>
+      <w:r>
+        <w:rPr>
+          <w:rStyle w:val="VerbatimChar"/>
+        </w:rPr>
+        <w:t xml:space="preserve">   &lt;dbl&gt;     &lt;dbl&gt;     &lt;dbl&gt;     &lt;dbl&gt;    &lt;dbl&gt;    &lt;dbl&gt;   &lt;dbl&gt;   &lt;dbl&gt;   &lt;dbl&gt;</w:t>
+      </w:r>
+      <w:r>
+        <w:br/>
+      </w:r>
+      <w:r>
+        <w:rPr>
+          <w:rStyle w:val="VerbatimChar"/>
+        </w:rPr>
+        <w:t xml:space="preserve"> 1  200. 0.0000276 0.0000382 0.0000179  3.24e-5  3.45e-5 1.65e-5 2.42e-5 5.32e-5</w:t>
+      </w:r>
+      <w:r>
+        <w:br/>
+      </w:r>
+      <w:r>
+        <w:rPr>
+          <w:rStyle w:val="VerbatimChar"/>
+        </w:rPr>
+        <w:t xml:space="preserve"> 2  200. 0.0000283 0.0000383 0.0000182  3.20e-5  3.48e-5 1.67e-5 2.41e-5 5.15e-5</w:t>
+      </w:r>
+      <w:r>
+        <w:br/>
+      </w:r>
+      <w:r>
+        <w:rPr>
+          <w:rStyle w:val="VerbatimChar"/>
+        </w:rPr>
+        <w:t xml:space="preserve"> 3  200. 0.0000290 0.0000383 0.0000185  3.17e-5  3.51e-5 1.68e-5 2.41e-5 5.00e-5</w:t>
+      </w:r>
+      <w:r>
+        <w:br/>
+      </w:r>
+      <w:r>
+        <w:rPr>
+          <w:rStyle w:val="VerbatimChar"/>
+        </w:rPr>
+        <w:t xml:space="preserve"> 4  200. 0.0000297 0.0000384 0.0000189  3.13e-5  3.54e-5 1.69e-5 2.40e-5 4.84e-5</w:t>
+      </w:r>
+      <w:r>
+        <w:br/>
+      </w:r>
+      <w:r>
+        <w:rPr>
+          <w:rStyle w:val="VerbatimChar"/>
+        </w:rPr>
+        <w:t xml:space="preserve"> 5  200. 0.0000303 0.0000385 0.0000192  3.09e-5  3.57e-5 1.70e-5 2.39e-5 4.69e-5</w:t>
+      </w:r>
+      <w:r>
+        <w:br/>
+      </w:r>
+      <w:r>
+        <w:rPr>
+          <w:rStyle w:val="VerbatimChar"/>
+        </w:rPr>
+        <w:t xml:space="preserve"> 6  200. 0.0000309 0.0000386 0.0000195  3.05e-5  3.60e-5 1.71e-5 2.39e-5 4.54e-5</w:t>
+      </w:r>
+      <w:r>
+        <w:br/>
+      </w:r>
+      <w:r>
+        <w:rPr>
+          <w:rStyle w:val="VerbatimChar"/>
+        </w:rPr>
+        <w:t xml:space="preserve"> 7  200. 0.0000315 0.0000386 0.0000199  3.01e-5  3.62e-5 1.72e-5 2.38e-5 4.39e-5</w:t>
+      </w:r>
+      <w:r>
+        <w:br/>
+      </w:r>
+      <w:r>
+        <w:rPr>
+          <w:rStyle w:val="VerbatimChar"/>
+        </w:rPr>
+        <w:t xml:space="preserve"> 8  200. 0.0000321 0.0000387 0.0000202  2.97e-5  3.65e-5 1.73e-5 2.37e-5 4.25e-5</w:t>
+      </w:r>
+      <w:r>
+        <w:br/>
+      </w:r>
+      <w:r>
+        <w:rPr>
+          <w:rStyle w:val="VerbatimChar"/>
+        </w:rPr>
+        <w:t xml:space="preserve"> 9  200. 0.0000327 0.0000388 0.0000205  2.92e-5  3.67e-5 1.74e-5 2.37e-5 4.11e-5</w:t>
+      </w:r>
+      <w:r>
+        <w:br/>
+      </w:r>
+      <w:r>
+        <w:rPr>
+          <w:rStyle w:val="VerbatimChar"/>
+        </w:rPr>
+        <w:t xml:space="preserve">10  200. 0.0000332 0.0000389 0.0000209  2.87e-5  3.69e-5 1.75e-5 2.36e-5 3.97e-5</w:t>
+      </w:r>
+      <w:r>
+        <w:br/>
+      </w:r>
+      <w:r>
+        <w:rPr>
+          <w:rStyle w:val="VerbatimChar"/>
+        </w:rPr>
+        <w:t xml:space="preserve"># ℹ 5,430 more rows</w:t>
+      </w:r>
+      <w:r>
+        <w:br/>
+      </w:r>
+      <w:r>
+        <w:rPr>
+          <w:rStyle w:val="VerbatimChar"/>
+        </w:rPr>
+        <w:t xml:space="preserve"># ℹ 31 more variables: Walnut &lt;dbl&gt;, MushroomPleurotus &lt;dbl&gt;, Lentil &lt;dbl&gt;,</w:t>
+      </w:r>
+      <w:r>
+        <w:br/>
+      </w:r>
+      <w:r>
+        <w:rPr>
+          <w:rStyle w:val="VerbatimChar"/>
+        </w:rPr>
+        <w:t xml:space="preserve">#   Chickpea &lt;dbl&gt;, Tofu &lt;dbl&gt;, Tempeh &lt;dbl&gt;, Bread &lt;dbl&gt;,</w:t>
+      </w:r>
+      <w:r>
+        <w:br/>
+      </w:r>
+      <w:r>
+        <w:rPr>
+          <w:rStyle w:val="VerbatimChar"/>
+        </w:rPr>
+        <w:t xml:space="preserve">#   WholeWheatBread &lt;dbl&gt;, Pasta &lt;dbl&gt;, WholeWheatPasta &lt;dbl&gt;, CousCous &lt;dbl&gt;,</w:t>
+      </w:r>
+      <w:r>
+        <w:br/>
+      </w:r>
+      <w:r>
+        <w:rPr>
+          <w:rStyle w:val="VerbatimChar"/>
+        </w:rPr>
+        <w:t xml:space="preserve">#   Rice &lt;dbl&gt;, Quinoa &lt;dbl&gt;, Seitan &lt;dbl&gt;, CowCheese &lt;dbl&gt;, SheepCheese &lt;dbl&gt;,</w:t>
+      </w:r>
+      <w:r>
+        <w:br/>
+      </w:r>
+      <w:r>
+        <w:rPr>
+          <w:rStyle w:val="VerbatimChar"/>
+        </w:rPr>
+        <w:t xml:space="preserve">#   GoatCheese &lt;dbl&gt;, Albumen &lt;dbl&gt;, Yolk &lt;dbl&gt;, Cod &lt;dbl&gt;, Mussel &lt;dbl&gt;,</w:t>
+      </w:r>
+      <w:r>
+        <w:br/>
+      </w:r>
+      <w:r>
+        <w:rPr>
+          <w:rStyle w:val="VerbatimChar"/>
+        </w:rPr>
+        <w:t xml:space="preserve">#   Shrimp &lt;dbl&gt;, Salmon &lt;dbl&gt;, Chicken &lt;dbl&gt;, Pig &lt;dbl&gt;, Bresaola &lt;dbl&gt;, …</w:t>
+      </w:r>
+    </w:p>
+    <w:p>
+      <w:pPr>
+        <w:pStyle w:val="FirstParagraph"/>
+      </w:pPr>
+      <w:r>
+        <w:t xml:space="preserve">And not we plot the data</w:t>
+      </w:r>
+    </w:p>
+    <w:p>
+      <w:pPr>
+        <w:pStyle w:val="SourceCode"/>
+      </w:pPr>
+      <w:r>
+        <w:rPr>
+          <w:rStyle w:val="VerbatimChar"/>
+        </w:rPr>
+        <w:t xml:space="preserve">$Apple</w:t>
+      </w:r>
+    </w:p>
+    <w:p>
+      <w:pPr>
+        <w:pStyle w:val="FirstParagraph"/>
+      </w:pPr>
+      <w:r>
+        <w:drawing>
+          <wp:inline>
+            <wp:extent cx="4620126" cy="3696101"/>
+            <wp:effectExtent b="0" l="0" r="0" t="0"/>
+            <wp:docPr descr="" title="" id="21" name="Picture"/>
+            <a:graphic>
+              <a:graphicData uri="http://schemas.openxmlformats.org/drawingml/2006/picture">
+                <pic:pic>
+                  <pic:nvPicPr>
+                    <pic:cNvPr descr="report_files/figure-docx/unnamed-chunk-2-1.png" id="22" name="Picture"/>
+                    <pic:cNvPicPr>
+                      <a:picLocks noChangeArrowheads="1" noChangeAspect="1"/>
+                    </pic:cNvPicPr>
+                  </pic:nvPicPr>
+                  <pic:blipFill>
+                    <a:blip r:embed="rId20"/>
+                    <a:stretch>
+                      <a:fillRect/>
+                    </a:stretch>
+                  </pic:blipFill>
+                  <pic:spPr bwMode="auto">
+                    <a:xfrm>
+                      <a:off x="0" y="0"/>
+                      <a:ext cx="4620126" cy="3696101"/>
+                    </a:xfrm>
+                    <a:prstGeom prst="rect">
+                      <a:avLst/>
+                    </a:prstGeom>
+                    <a:noFill/>
+                    <a:ln w="9525">
+                      <a:noFill/>
+                      <a:headEnd/>
+                      <a:tailEnd/>
+                    </a:ln>
+                  </pic:spPr>
+                </pic:pic>
+              </a:graphicData>
+            </a:graphic>
+          </wp:inline>
+        </w:drawing>
+      </w:r>
+    </w:p>
+    <w:p>
+      <w:pPr>
+        <w:pStyle w:val="SourceCode"/>
+      </w:pPr>
+      <w:r>
+        <w:br/>
+      </w:r>
+      <w:r>
+        <w:rPr>
+          <w:rStyle w:val="VerbatimChar"/>
+        </w:rPr>
+        <w:t xml:space="preserve">$Banana</w:t>
+      </w:r>
+    </w:p>
+    <w:p>
+      <w:pPr>
+        <w:pStyle w:val="FirstParagraph"/>
+      </w:pPr>
+      <w:r>
+        <w:drawing>
+          <wp:inline>
+            <wp:extent cx="4620126" cy="3696101"/>
+            <wp:effectExtent b="0" l="0" r="0" t="0"/>
+            <wp:docPr descr="" title="" id="24" name="Picture"/>
+            <a:graphic>
+              <a:graphicData uri="http://schemas.openxmlformats.org/drawingml/2006/picture">
+                <pic:pic>
+                  <pic:nvPicPr>
+                    <pic:cNvPr descr="report_files/figure-docx/unnamed-chunk-2-2.png" id="25" name="Picture"/>
+                    <pic:cNvPicPr>
+                      <a:picLocks noChangeArrowheads="1" noChangeAspect="1"/>
+                    </pic:cNvPicPr>
+                  </pic:nvPicPr>
+                  <pic:blipFill>
+                    <a:blip r:embed="rId23"/>
+                    <a:stretch>
+                      <a:fillRect/>
+                    </a:stretch>
+                  </pic:blipFill>
+                  <pic:spPr bwMode="auto">
+                    <a:xfrm>
+                      <a:off x="0" y="0"/>
+                      <a:ext cx="4620126" cy="3696101"/>
+                    </a:xfrm>
+                    <a:prstGeom prst="rect">
+                      <a:avLst/>
+                    </a:prstGeom>
+                    <a:noFill/>
+                    <a:ln w="9525">
+                      <a:noFill/>
+                      <a:headEnd/>
+                      <a:tailEnd/>
+                    </a:ln>
+                  </pic:spPr>
+                </pic:pic>
+              </a:graphicData>
+            </a:graphic>
+          </wp:inline>
+        </w:drawing>
+      </w:r>
+    </w:p>
+    <w:p>
+      <w:pPr>
+        <w:pStyle w:val="SourceCode"/>
+      </w:pPr>
+      <w:r>
+        <w:br/>
+      </w:r>
+      <w:r>
+        <w:rPr>
+          <w:rStyle w:val="VerbatimChar"/>
+        </w:rPr>
+        <w:t xml:space="preserve">$Orange</w:t>
+      </w:r>
+    </w:p>
+    <w:p>
+      <w:pPr>
+        <w:pStyle w:val="FirstParagraph"/>
+      </w:pPr>
+      <w:r>
+        <w:drawing>
+          <wp:inline>
+            <wp:extent cx="4620126" cy="3696101"/>
+            <wp:effectExtent b="0" l="0" r="0" t="0"/>
+            <wp:docPr descr="" title="" id="27" name="Picture"/>
+            <a:graphic>
+              <a:graphicData uri="http://schemas.openxmlformats.org/drawingml/2006/picture">
+                <pic:pic>
+                  <pic:nvPicPr>
+                    <pic:cNvPr descr="report_files/figure-docx/unnamed-chunk-2-3.png" id="28" name="Picture"/>
+                    <pic:cNvPicPr>
+                      <a:picLocks noChangeArrowheads="1" noChangeAspect="1"/>
+                    </pic:cNvPicPr>
+                  </pic:nvPicPr>
+                  <pic:blipFill>
+                    <a:blip r:embed="rId26"/>
+                    <a:stretch>
+                      <a:fillRect/>
+                    </a:stretch>
+                  </pic:blipFill>
+                  <pic:spPr bwMode="auto">
+                    <a:xfrm>
+                      <a:off x="0" y="0"/>
+                      <a:ext cx="4620126" cy="3696101"/>
+                    </a:xfrm>
+                    <a:prstGeom prst="rect">
+                      <a:avLst/>
+                    </a:prstGeom>
+                    <a:noFill/>
+                    <a:ln w="9525">
+                      <a:noFill/>
+                      <a:headEnd/>
+                      <a:tailEnd/>
+                    </a:ln>
+                  </pic:spPr>
+                </pic:pic>
+              </a:graphicData>
+            </a:graphic>
+          </wp:inline>
+        </w:drawing>
+      </w:r>
+    </w:p>
+    <w:p>
+      <w:pPr>
+        <w:pStyle w:val="SourceCode"/>
+      </w:pPr>
+      <w:r>
+        <w:br/>
+      </w:r>
+      <w:r>
+        <w:rPr>
+          <w:rStyle w:val="VerbatimChar"/>
+        </w:rPr>
+        <w:t xml:space="preserve">$Carrot</w:t>
+      </w:r>
+    </w:p>
+    <w:p>
+      <w:pPr>
+        <w:pStyle w:val="FirstParagraph"/>
+      </w:pPr>
+      <w:r>
+        <w:drawing>
+          <wp:inline>
+            <wp:extent cx="4620126" cy="3696101"/>
+            <wp:effectExtent b="0" l="0" r="0" t="0"/>
+            <wp:docPr descr="" title="" id="30" name="Picture"/>
+            <a:graphic>
+              <a:graphicData uri="http://schemas.openxmlformats.org/drawingml/2006/picture">
+                <pic:pic>
+                  <pic:nvPicPr>
+                    <pic:cNvPr descr="report_files/figure-docx/unnamed-chunk-2-4.png" id="31" name="Picture"/>
+                    <pic:cNvPicPr>
+                      <a:picLocks noChangeArrowheads="1" noChangeAspect="1"/>
+                    </pic:cNvPicPr>
+                  </pic:nvPicPr>
+                  <pic:blipFill>
+                    <a:blip r:embed="rId29"/>
+                    <a:stretch>
+                      <a:fillRect/>
+                    </a:stretch>
+                  </pic:blipFill>
+                  <pic:spPr bwMode="auto">
+                    <a:xfrm>
+                      <a:off x="0" y="0"/>
+                      <a:ext cx="4620126" cy="3696101"/>
+                    </a:xfrm>
+                    <a:prstGeom prst="rect">
+                      <a:avLst/>
+                    </a:prstGeom>
+                    <a:noFill/>
+                    <a:ln w="9525">
+                      <a:noFill/>
+                      <a:headEnd/>
+                      <a:tailEnd/>
+                    </a:ln>
+                  </pic:spPr>
+                </pic:pic>
+              </a:graphicData>
+            </a:graphic>
+          </wp:inline>
+        </w:drawing>
+      </w:r>
+    </w:p>
+    <w:p>
+      <w:pPr>
+        <w:pStyle w:val="SourceCode"/>
+      </w:pPr>
+      <w:r>
+        <w:br/>
+      </w:r>
+      <w:r>
+        <w:rPr>
+          <w:rStyle w:val="VerbatimChar"/>
+        </w:rPr>
+        <w:t xml:space="preserve">$Broccoli</w:t>
+      </w:r>
+    </w:p>
+    <w:p>
+      <w:pPr>
+        <w:pStyle w:val="FirstParagraph"/>
+      </w:pPr>
+      <w:r>
+        <w:drawing>
+          <wp:inline>
+            <wp:extent cx="4620126" cy="3696101"/>
+            <wp:effectExtent b="0" l="0" r="0" t="0"/>
+            <wp:docPr descr="" title="" id="33" name="Picture"/>
+            <a:graphic>
+              <a:graphicData uri="http://schemas.openxmlformats.org/drawingml/2006/picture">
+                <pic:pic>
+                  <pic:nvPicPr>
+                    <pic:cNvPr descr="report_files/figure-docx/unnamed-chunk-2-5.png" id="34" name="Picture"/>
+                    <pic:cNvPicPr>
+                      <a:picLocks noChangeArrowheads="1" noChangeAspect="1"/>
+                    </pic:cNvPicPr>
+                  </pic:nvPicPr>
+                  <pic:blipFill>
+                    <a:blip r:embed="rId32"/>
+                    <a:stretch>
+                      <a:fillRect/>
+                    </a:stretch>
+                  </pic:blipFill>
+                  <pic:spPr bwMode="auto">
+                    <a:xfrm>
+                      <a:off x="0" y="0"/>
+                      <a:ext cx="4620126" cy="3696101"/>
+                    </a:xfrm>
+                    <a:prstGeom prst="rect">
+                      <a:avLst/>
+                    </a:prstGeom>
+                    <a:noFill/>
+                    <a:ln w="9525">
+                      <a:noFill/>
+                      <a:headEnd/>
+                      <a:tailEnd/>
+                    </a:ln>
+                  </pic:spPr>
+                </pic:pic>
+              </a:graphicData>
+            </a:graphic>
+          </wp:inline>
+        </w:drawing>
+      </w:r>
+    </w:p>
+    <w:p>
+      <w:pPr>
+        <w:pStyle w:val="SourceCode"/>
+      </w:pPr>
+      <w:r>
+        <w:br/>
+      </w:r>
+      <w:r>
+        <w:rPr>
+          <w:rStyle w:val="VerbatimChar"/>
+        </w:rPr>
+        <w:t xml:space="preserve">$Potato</w:t>
+      </w:r>
+    </w:p>
+    <w:p>
+      <w:pPr>
+        <w:pStyle w:val="FirstParagraph"/>
+      </w:pPr>
+      <w:r>
+        <w:drawing>
+          <wp:inline>
+            <wp:extent cx="4620126" cy="3696101"/>
+            <wp:effectExtent b="0" l="0" r="0" t="0"/>
+            <wp:docPr descr="" title="" id="36" name="Picture"/>
+            <a:graphic>
+              <a:graphicData uri="http://schemas.openxmlformats.org/drawingml/2006/picture">
+                <pic:pic>
+                  <pic:nvPicPr>
+                    <pic:cNvPr descr="report_files/figure-docx/unnamed-chunk-2-6.png" id="37" name="Picture"/>
+                    <pic:cNvPicPr>
+                      <a:picLocks noChangeArrowheads="1" noChangeAspect="1"/>
+                    </pic:cNvPicPr>
+                  </pic:nvPicPr>
+                  <pic:blipFill>
+                    <a:blip r:embed="rId35"/>
+                    <a:stretch>
+                      <a:fillRect/>
+                    </a:stretch>
+                  </pic:blipFill>
+                  <pic:spPr bwMode="auto">
+                    <a:xfrm>
+                      <a:off x="0" y="0"/>
+                      <a:ext cx="4620126" cy="3696101"/>
+                    </a:xfrm>
+                    <a:prstGeom prst="rect">
+                      <a:avLst/>
+                    </a:prstGeom>
+                    <a:noFill/>
+                    <a:ln w="9525">
+                      <a:noFill/>
+                      <a:headEnd/>
+                      <a:tailEnd/>
+                    </a:ln>
+                  </pic:spPr>
+                </pic:pic>
+              </a:graphicData>
+            </a:graphic>
+          </wp:inline>
+        </w:drawing>
+      </w:r>
+    </w:p>
+    <w:p>
+      <w:pPr>
+        <w:pStyle w:val="SourceCode"/>
+      </w:pPr>
+      <w:r>
+        <w:br/>
+      </w:r>
+      <w:r>
+        <w:rPr>
+          <w:rStyle w:val="VerbatimChar"/>
+        </w:rPr>
+        <w:t xml:space="preserve">$Tomato</w:t>
+      </w:r>
+    </w:p>
+    <w:p>
+      <w:pPr>
+        <w:pStyle w:val="FirstParagraph"/>
+      </w:pPr>
+      <w:r>
+        <w:drawing>
+          <wp:inline>
+            <wp:extent cx="4620126" cy="3696101"/>
+            <wp:effectExtent b="0" l="0" r="0" t="0"/>
+            <wp:docPr descr="" title="" id="39" name="Picture"/>
+            <a:graphic>
+              <a:graphicData uri="http://schemas.openxmlformats.org/drawingml/2006/picture">
+                <pic:pic>
+                  <pic:nvPicPr>
+                    <pic:cNvPr descr="report_files/figure-docx/unnamed-chunk-2-7.png" id="40" name="Picture"/>
+                    <pic:cNvPicPr>
+                      <a:picLocks noChangeArrowheads="1" noChangeAspect="1"/>
+                    </pic:cNvPicPr>
+                  </pic:nvPicPr>
+                  <pic:blipFill>
+                    <a:blip r:embed="rId38"/>
+                    <a:stretch>
+                      <a:fillRect/>
+                    </a:stretch>
+                  </pic:blipFill>
+                  <pic:spPr bwMode="auto">
+                    <a:xfrm>
+                      <a:off x="0" y="0"/>
+                      <a:ext cx="4620126" cy="3696101"/>
+                    </a:xfrm>
+                    <a:prstGeom prst="rect">
+                      <a:avLst/>
+                    </a:prstGeom>
+                    <a:noFill/>
+                    <a:ln w="9525">
+                      <a:noFill/>
+                      <a:headEnd/>
+                      <a:tailEnd/>
+                    </a:ln>
+                  </pic:spPr>
+                </pic:pic>
+              </a:graphicData>
+            </a:graphic>
+          </wp:inline>
+        </w:drawing>
+      </w:r>
+    </w:p>
+    <w:p>
+      <w:pPr>
+        <w:pStyle w:val="SourceCode"/>
+      </w:pPr>
+      <w:r>
+        <w:br/>
+      </w:r>
+      <w:r>
+        <w:rPr>
+          <w:rStyle w:val="VerbatimChar"/>
+        </w:rPr>
+        <w:t xml:space="preserve">$Almond</w:t>
+      </w:r>
+    </w:p>
+    <w:p>
+      <w:pPr>
+        <w:pStyle w:val="FirstParagraph"/>
+      </w:pPr>
+      <w:r>
+        <w:drawing>
+          <wp:inline>
+            <wp:extent cx="4620126" cy="3696101"/>
+            <wp:effectExtent b="0" l="0" r="0" t="0"/>
+            <wp:docPr descr="" title="" id="42" name="Picture"/>
+            <a:graphic>
+              <a:graphicData uri="http://schemas.openxmlformats.org/drawingml/2006/picture">
+                <pic:pic>
+                  <pic:nvPicPr>
+                    <pic:cNvPr descr="report_files/figure-docx/unnamed-chunk-2-8.png" id="43" name="Picture"/>
+                    <pic:cNvPicPr>
+                      <a:picLocks noChangeArrowheads="1" noChangeAspect="1"/>
+                    </pic:cNvPicPr>
+                  </pic:nvPicPr>
+                  <pic:blipFill>
+                    <a:blip r:embed="rId41"/>
+                    <a:stretch>
+                      <a:fillRect/>
+                    </a:stretch>
+                  </pic:blipFill>
+                  <pic:spPr bwMode="auto">
+                    <a:xfrm>
+                      <a:off x="0" y="0"/>
+                      <a:ext cx="4620126" cy="3696101"/>
+                    </a:xfrm>
+                    <a:prstGeom prst="rect">
+                      <a:avLst/>
+                    </a:prstGeom>
+                    <a:noFill/>
+                    <a:ln w="9525">
+                      <a:noFill/>
+                      <a:headEnd/>
+                      <a:tailEnd/>
+                    </a:ln>
+                  </pic:spPr>
+                </pic:pic>
+              </a:graphicData>
+            </a:graphic>
+          </wp:inline>
+        </w:drawing>
+      </w:r>
+    </w:p>
+    <w:p>
+      <w:pPr>
+        <w:pStyle w:val="SourceCode"/>
+      </w:pPr>
+      <w:r>
+        <w:br/>
+      </w:r>
+      <w:r>
+        <w:rPr>
+          <w:rStyle w:val="VerbatimChar"/>
+        </w:rPr>
+        <w:t xml:space="preserve">$Walnut</w:t>
+      </w:r>
+    </w:p>
+    <w:p>
+      <w:pPr>
+        <w:pStyle w:val="FirstParagraph"/>
+      </w:pPr>
+      <w:r>
+        <w:drawing>
+          <wp:inline>
+            <wp:extent cx="4620126" cy="3696101"/>
+            <wp:effectExtent b="0" l="0" r="0" t="0"/>
+            <wp:docPr descr="" title="" id="45" name="Picture"/>
+            <a:graphic>
+              <a:graphicData uri="http://schemas.openxmlformats.org/drawingml/2006/picture">
+                <pic:pic>
+                  <pic:nvPicPr>
+                    <pic:cNvPr descr="report_files/figure-docx/unnamed-chunk-2-9.png" id="46" name="Picture"/>
+                    <pic:cNvPicPr>
+                      <a:picLocks noChangeArrowheads="1" noChangeAspect="1"/>
+                    </pic:cNvPicPr>
+                  </pic:nvPicPr>
+                  <pic:blipFill>
+                    <a:blip r:embed="rId44"/>
+                    <a:stretch>
+                      <a:fillRect/>
+                    </a:stretch>
+                  </pic:blipFill>
+                  <pic:spPr bwMode="auto">
+                    <a:xfrm>
+                      <a:off x="0" y="0"/>
+                      <a:ext cx="4620126" cy="3696101"/>
+                    </a:xfrm>
+                    <a:prstGeom prst="rect">
+                      <a:avLst/>
+                    </a:prstGeom>
+                    <a:noFill/>
+                    <a:ln w="9525">
+                      <a:noFill/>
+                      <a:headEnd/>
+                      <a:tailEnd/>
+                    </a:ln>
+                  </pic:spPr>
+                </pic:pic>
+              </a:graphicData>
+            </a:graphic>
+          </wp:inline>
+        </w:drawing>
+      </w:r>
+    </w:p>
+    <w:p>
+      <w:pPr>
+        <w:pStyle w:val="SourceCode"/>
+      </w:pPr>
+      <w:r>
+        <w:br/>
+      </w:r>
+      <w:r>
+        <w:rPr>
+          <w:rStyle w:val="VerbatimChar"/>
+        </w:rPr>
+        <w:t xml:space="preserve">$MushroomPleurotus</w:t>
+      </w:r>
+    </w:p>
+    <w:p>
+      <w:pPr>
+        <w:pStyle w:val="FirstParagraph"/>
+      </w:pPr>
+      <w:r>
+        <w:drawing>
+          <wp:inline>
+            <wp:extent cx="4620126" cy="3696101"/>
+            <wp:effectExtent b="0" l="0" r="0" t="0"/>
+            <wp:docPr descr="" title="" id="48" name="Picture"/>
+            <a:graphic>
+              <a:graphicData uri="http://schemas.openxmlformats.org/drawingml/2006/picture">
+                <pic:pic>
+                  <pic:nvPicPr>
+                    <pic:cNvPr descr="report_files/figure-docx/unnamed-chunk-2-10.png" id="49" name="Picture"/>
+                    <pic:cNvPicPr>
+                      <a:picLocks noChangeArrowheads="1" noChangeAspect="1"/>
+                    </pic:cNvPicPr>
+                  </pic:nvPicPr>
+                  <pic:blipFill>
+                    <a:blip r:embed="rId47"/>
+                    <a:stretch>
+                      <a:fillRect/>
+                    </a:stretch>
+                  </pic:blipFill>
+                  <pic:spPr bwMode="auto">
+                    <a:xfrm>
+                      <a:off x="0" y="0"/>
+                      <a:ext cx="4620126" cy="3696101"/>
+                    </a:xfrm>
+                    <a:prstGeom prst="rect">
+                      <a:avLst/>
+                    </a:prstGeom>
+                    <a:noFill/>
+                    <a:ln w="9525">
+                      <a:noFill/>
+                      <a:headEnd/>
+                      <a:tailEnd/>
+                    </a:ln>
+                  </pic:spPr>
+                </pic:pic>
+              </a:graphicData>
+            </a:graphic>
+          </wp:inline>
+        </w:drawing>
+      </w:r>
+    </w:p>
+    <w:p>
+      <w:pPr>
+        <w:pStyle w:val="SourceCode"/>
+      </w:pPr>
+      <w:r>
+        <w:br/>
+      </w:r>
+      <w:r>
+        <w:rPr>
+          <w:rStyle w:val="VerbatimChar"/>
+        </w:rPr>
+        <w:t xml:space="preserve">$Lentil</w:t>
+      </w:r>
+    </w:p>
+    <w:p>
+      <w:pPr>
+        <w:pStyle w:val="FirstParagraph"/>
+      </w:pPr>
+      <w:r>
+        <w:drawing>
+          <wp:inline>
+            <wp:extent cx="4620126" cy="3696101"/>
+            <wp:effectExtent b="0" l="0" r="0" t="0"/>
+            <wp:docPr descr="" title="" id="51" name="Picture"/>
+            <a:graphic>
+              <a:graphicData uri="http://schemas.openxmlformats.org/drawingml/2006/picture">
+                <pic:pic>
+                  <pic:nvPicPr>
+                    <pic:cNvPr descr="report_files/figure-docx/unnamed-chunk-2-11.png" id="52" name="Picture"/>
+                    <pic:cNvPicPr>
+                      <a:picLocks noChangeArrowheads="1" noChangeAspect="1"/>
+                    </pic:cNvPicPr>
+                  </pic:nvPicPr>
+                  <pic:blipFill>
+                    <a:blip r:embed="rId50"/>
+                    <a:stretch>
+                      <a:fillRect/>
+                    </a:stretch>
+                  </pic:blipFill>
+                  <pic:spPr bwMode="auto">
+                    <a:xfrm>
+                      <a:off x="0" y="0"/>
+                      <a:ext cx="4620126" cy="3696101"/>
+                    </a:xfrm>
+                    <a:prstGeom prst="rect">
+                      <a:avLst/>
+                    </a:prstGeom>
+                    <a:noFill/>
+                    <a:ln w="9525">
+                      <a:noFill/>
+                      <a:headEnd/>
+                      <a:tailEnd/>
+                    </a:ln>
+                  </pic:spPr>
+                </pic:pic>
+              </a:graphicData>
+            </a:graphic>
+          </wp:inline>
+        </w:drawing>
+      </w:r>
+    </w:p>
+    <w:p>
+      <w:pPr>
+        <w:pStyle w:val="SourceCode"/>
+      </w:pPr>
+      <w:r>
+        <w:br/>
+      </w:r>
+      <w:r>
+        <w:rPr>
+          <w:rStyle w:val="VerbatimChar"/>
+        </w:rPr>
+        <w:t xml:space="preserve">$Chickpea</w:t>
+      </w:r>
+    </w:p>
+    <w:p>
+      <w:pPr>
+        <w:pStyle w:val="FirstParagraph"/>
+      </w:pPr>
+      <w:r>
+        <w:drawing>
+          <wp:inline>
+            <wp:extent cx="4620126" cy="3696101"/>
+            <wp:effectExtent b="0" l="0" r="0" t="0"/>
+            <wp:docPr descr="" title="" id="54" name="Picture"/>
+            <a:graphic>
+              <a:graphicData uri="http://schemas.openxmlformats.org/drawingml/2006/picture">
+                <pic:pic>
+                  <pic:nvPicPr>
+                    <pic:cNvPr descr="report_files/figure-docx/unnamed-chunk-2-12.png" id="55" name="Picture"/>
+                    <pic:cNvPicPr>
+                      <a:picLocks noChangeArrowheads="1" noChangeAspect="1"/>
+                    </pic:cNvPicPr>
+                  </pic:nvPicPr>
+                  <pic:blipFill>
+                    <a:blip r:embed="rId53"/>
+                    <a:stretch>
+                      <a:fillRect/>
+                    </a:stretch>
+                  </pic:blipFill>
+                  <pic:spPr bwMode="auto">
+                    <a:xfrm>
+                      <a:off x="0" y="0"/>
+                      <a:ext cx="4620126" cy="3696101"/>
+                    </a:xfrm>
+                    <a:prstGeom prst="rect">
+                      <a:avLst/>
+                    </a:prstGeom>
+                    <a:noFill/>
+                    <a:ln w="9525">
+                      <a:noFill/>
+                      <a:headEnd/>
+                      <a:tailEnd/>
+                    </a:ln>
+                  </pic:spPr>
+                </pic:pic>
+              </a:graphicData>
+            </a:graphic>
+          </wp:inline>
+        </w:drawing>
+      </w:r>
+    </w:p>
+    <w:p>
+      <w:pPr>
+        <w:pStyle w:val="SourceCode"/>
+      </w:pPr>
+      <w:r>
+        <w:br/>
+      </w:r>
+      <w:r>
+        <w:rPr>
+          <w:rStyle w:val="VerbatimChar"/>
+        </w:rPr>
+        <w:t xml:space="preserve">$Tofu</w:t>
+      </w:r>
+    </w:p>
+    <w:p>
+      <w:pPr>
+        <w:pStyle w:val="FirstParagraph"/>
+      </w:pPr>
+      <w:r>
+        <w:drawing>
+          <wp:inline>
+            <wp:extent cx="4620126" cy="3696101"/>
+            <wp:effectExtent b="0" l="0" r="0" t="0"/>
+            <wp:docPr descr="" title="" id="57" name="Picture"/>
+            <a:graphic>
+              <a:graphicData uri="http://schemas.openxmlformats.org/drawingml/2006/picture">
+                <pic:pic>
+                  <pic:nvPicPr>
+                    <pic:cNvPr descr="report_files/figure-docx/unnamed-chunk-2-13.png" id="58" name="Picture"/>
+                    <pic:cNvPicPr>
+                      <a:picLocks noChangeArrowheads="1" noChangeAspect="1"/>
+                    </pic:cNvPicPr>
+                  </pic:nvPicPr>
+                  <pic:blipFill>
+                    <a:blip r:embed="rId56"/>
+                    <a:stretch>
+                      <a:fillRect/>
+                    </a:stretch>
+                  </pic:blipFill>
+                  <pic:spPr bwMode="auto">
+                    <a:xfrm>
+                      <a:off x="0" y="0"/>
+                      <a:ext cx="4620126" cy="3696101"/>
+                    </a:xfrm>
+                    <a:prstGeom prst="rect">
+                      <a:avLst/>
+                    </a:prstGeom>
+                    <a:noFill/>
+                    <a:ln w="9525">
+                      <a:noFill/>
+                      <a:headEnd/>
+                      <a:tailEnd/>
+                    </a:ln>
+                  </pic:spPr>
+                </pic:pic>
+              </a:graphicData>
+            </a:graphic>
+          </wp:inline>
+        </w:drawing>
+      </w:r>
+    </w:p>
+    <w:p>
+      <w:pPr>
+        <w:pStyle w:val="SourceCode"/>
+      </w:pPr>
+      <w:r>
+        <w:br/>
+      </w:r>
+      <w:r>
+        <w:rPr>
+          <w:rStyle w:val="VerbatimChar"/>
+        </w:rPr>
+        <w:t xml:space="preserve">$Tempeh</w:t>
+      </w:r>
+    </w:p>
+    <w:p>
+      <w:pPr>
+        <w:pStyle w:val="FirstParagraph"/>
+      </w:pPr>
+      <w:r>
+        <w:drawing>
+          <wp:inline>
+            <wp:extent cx="4620126" cy="3696101"/>
+            <wp:effectExtent b="0" l="0" r="0" t="0"/>
+            <wp:docPr descr="" title="" id="60" name="Picture"/>
+            <a:graphic>
+              <a:graphicData uri="http://schemas.openxmlformats.org/drawingml/2006/picture">
+                <pic:pic>
+                  <pic:nvPicPr>
+                    <pic:cNvPr descr="report_files/figure-docx/unnamed-chunk-2-14.png" id="61" name="Picture"/>
+                    <pic:cNvPicPr>
+                      <a:picLocks noChangeArrowheads="1" noChangeAspect="1"/>
+                    </pic:cNvPicPr>
+                  </pic:nvPicPr>
+                  <pic:blipFill>
+                    <a:blip r:embed="rId59"/>
+                    <a:stretch>
+                      <a:fillRect/>
+                    </a:stretch>
+                  </pic:blipFill>
+                  <pic:spPr bwMode="auto">
+                    <a:xfrm>
+                      <a:off x="0" y="0"/>
+                      <a:ext cx="4620126" cy="3696101"/>
+                    </a:xfrm>
+                    <a:prstGeom prst="rect">
+                      <a:avLst/>
+                    </a:prstGeom>
+                    <a:noFill/>
+                    <a:ln w="9525">
+                      <a:noFill/>
+                      <a:headEnd/>
+                      <a:tailEnd/>
+                    </a:ln>
+                  </pic:spPr>
+                </pic:pic>
+              </a:graphicData>
+            </a:graphic>
+          </wp:inline>
+        </w:drawing>
+      </w:r>
+    </w:p>
+    <w:p>
+      <w:pPr>
+        <w:pStyle w:val="SourceCode"/>
+      </w:pPr>
+      <w:r>
+        <w:br/>
+      </w:r>
+      <w:r>
+        <w:rPr>
+          <w:rStyle w:val="VerbatimChar"/>
+        </w:rPr>
+        <w:t xml:space="preserve">$Bread</w:t>
+      </w:r>
+    </w:p>
+    <w:p>
+      <w:pPr>
+        <w:pStyle w:val="FirstParagraph"/>
+      </w:pPr>
+      <w:r>
+        <w:drawing>
+          <wp:inline>
+            <wp:extent cx="4620126" cy="3696101"/>
+            <wp:effectExtent b="0" l="0" r="0" t="0"/>
+            <wp:docPr descr="" title="" id="63" name="Picture"/>
+            <a:graphic>
+              <a:graphicData uri="http://schemas.openxmlformats.org/drawingml/2006/picture">
+                <pic:pic>
+                  <pic:nvPicPr>
+                    <pic:cNvPr descr="report_files/figure-docx/unnamed-chunk-2-15.png" id="64" name="Picture"/>
+                    <pic:cNvPicPr>
+                      <a:picLocks noChangeArrowheads="1" noChangeAspect="1"/>
+                    </pic:cNvPicPr>
+                  </pic:nvPicPr>
+                  <pic:blipFill>
+                    <a:blip r:embed="rId62"/>
+                    <a:stretch>
+                      <a:fillRect/>
+                    </a:stretch>
+                  </pic:blipFill>
+                  <pic:spPr bwMode="auto">
+                    <a:xfrm>
+                      <a:off x="0" y="0"/>
+                      <a:ext cx="4620126" cy="3696101"/>
+                    </a:xfrm>
+                    <a:prstGeom prst="rect">
+                      <a:avLst/>
+                    </a:prstGeom>
+                    <a:noFill/>
+                    <a:ln w="9525">
+                      <a:noFill/>
+                      <a:headEnd/>
+                      <a:tailEnd/>
+                    </a:ln>
+                  </pic:spPr>
+                </pic:pic>
+              </a:graphicData>
+            </a:graphic>
+          </wp:inline>
+        </w:drawing>
+      </w:r>
+    </w:p>
+    <w:p>
+      <w:pPr>
+        <w:pStyle w:val="SourceCode"/>
+      </w:pPr>
+      <w:r>
+        <w:br/>
+      </w:r>
+      <w:r>
+        <w:rPr>
+          <w:rStyle w:val="VerbatimChar"/>
+        </w:rPr>
+        <w:t xml:space="preserve">$WholeWheatBread</w:t>
+      </w:r>
+    </w:p>
+    <w:p>
+      <w:pPr>
+        <w:pStyle w:val="FirstParagraph"/>
+      </w:pPr>
+      <w:r>
+        <w:drawing>
+          <wp:inline>
+            <wp:extent cx="4620126" cy="3696101"/>
+            <wp:effectExtent b="0" l="0" r="0" t="0"/>
+            <wp:docPr descr="" title="" id="66" name="Picture"/>
+            <a:graphic>
+              <a:graphicData uri="http://schemas.openxmlformats.org/drawingml/2006/picture">
+                <pic:pic>
+                  <pic:nvPicPr>
+                    <pic:cNvPr descr="report_files/figure-docx/unnamed-chunk-2-16.png" id="67" name="Picture"/>
+                    <pic:cNvPicPr>
+                      <a:picLocks noChangeArrowheads="1" noChangeAspect="1"/>
+                    </pic:cNvPicPr>
+                  </pic:nvPicPr>
+                  <pic:blipFill>
+                    <a:blip r:embed="rId65"/>
+                    <a:stretch>
+                      <a:fillRect/>
+                    </a:stretch>
+                  </pic:blipFill>
+                  <pic:spPr bwMode="auto">
+                    <a:xfrm>
+                      <a:off x="0" y="0"/>
+                      <a:ext cx="4620126" cy="3696101"/>
+                    </a:xfrm>
+                    <a:prstGeom prst="rect">
+                      <a:avLst/>
+                    </a:prstGeom>
+                    <a:noFill/>
+                    <a:ln w="9525">
+                      <a:noFill/>
+                      <a:headEnd/>
+                      <a:tailEnd/>
+                    </a:ln>
+                  </pic:spPr>
+                </pic:pic>
+              </a:graphicData>
+            </a:graphic>
+          </wp:inline>
+        </w:drawing>
+      </w:r>
+    </w:p>
+    <w:p>
+      <w:pPr>
+        <w:pStyle w:val="SourceCode"/>
+      </w:pPr>
+      <w:r>
+        <w:br/>
+      </w:r>
+      <w:r>
+        <w:rPr>
+          <w:rStyle w:val="VerbatimChar"/>
+        </w:rPr>
+        <w:t xml:space="preserve">$Pasta</w:t>
+      </w:r>
+    </w:p>
+    <w:p>
+      <w:pPr>
+        <w:pStyle w:val="FirstParagraph"/>
+      </w:pPr>
+      <w:r>
+        <w:drawing>
+          <wp:inline>
+            <wp:extent cx="4620126" cy="3696101"/>
+            <wp:effectExtent b="0" l="0" r="0" t="0"/>
+            <wp:docPr descr="" title="" id="69" name="Picture"/>
+            <a:graphic>
+              <a:graphicData uri="http://schemas.openxmlformats.org/drawingml/2006/picture">
+                <pic:pic>
+                  <pic:nvPicPr>
+                    <pic:cNvPr descr="report_files/figure-docx/unnamed-chunk-2-17.png" id="70" name="Picture"/>
+                    <pic:cNvPicPr>
+                      <a:picLocks noChangeArrowheads="1" noChangeAspect="1"/>
+                    </pic:cNvPicPr>
+                  </pic:nvPicPr>
+                  <pic:blipFill>
+                    <a:blip r:embed="rId68"/>
+                    <a:stretch>
+                      <a:fillRect/>
+                    </a:stretch>
+                  </pic:blipFill>
+                  <pic:spPr bwMode="auto">
+                    <a:xfrm>
+                      <a:off x="0" y="0"/>
+                      <a:ext cx="4620126" cy="3696101"/>
+                    </a:xfrm>
+                    <a:prstGeom prst="rect">
+                      <a:avLst/>
+                    </a:prstGeom>
+                    <a:noFill/>
+                    <a:ln w="9525">
+                      <a:noFill/>
+                      <a:headEnd/>
+                      <a:tailEnd/>
+                    </a:ln>
+                  </pic:spPr>
+                </pic:pic>
+              </a:graphicData>
+            </a:graphic>
+          </wp:inline>
+        </w:drawing>
+      </w:r>
+    </w:p>
+    <w:p>
+      <w:pPr>
+        <w:pStyle w:val="SourceCode"/>
+      </w:pPr>
+      <w:r>
+        <w:br/>
+      </w:r>
+      <w:r>
+        <w:rPr>
+          <w:rStyle w:val="VerbatimChar"/>
+        </w:rPr>
+        <w:t xml:space="preserve">$WholeWheatPasta</w:t>
+      </w:r>
+    </w:p>
+    <w:p>
+      <w:pPr>
+        <w:pStyle w:val="FirstParagraph"/>
+      </w:pPr>
+      <w:r>
+        <w:drawing>
+          <wp:inline>
+            <wp:extent cx="4620126" cy="3696101"/>
+            <wp:effectExtent b="0" l="0" r="0" t="0"/>
+            <wp:docPr descr="" title="" id="72" name="Picture"/>
+            <a:graphic>
+              <a:graphicData uri="http://schemas.openxmlformats.org/drawingml/2006/picture">
+                <pic:pic>
+                  <pic:nvPicPr>
+                    <pic:cNvPr descr="report_files/figure-docx/unnamed-chunk-2-18.png" id="73" name="Picture"/>
+                    <pic:cNvPicPr>
+                      <a:picLocks noChangeArrowheads="1" noChangeAspect="1"/>
+                    </pic:cNvPicPr>
+                  </pic:nvPicPr>
+                  <pic:blipFill>
+                    <a:blip r:embed="rId71"/>
+                    <a:stretch>
+                      <a:fillRect/>
+                    </a:stretch>
+                  </pic:blipFill>
+                  <pic:spPr bwMode="auto">
+                    <a:xfrm>
+                      <a:off x="0" y="0"/>
+                      <a:ext cx="4620126" cy="3696101"/>
+                    </a:xfrm>
+                    <a:prstGeom prst="rect">
+                      <a:avLst/>
+                    </a:prstGeom>
+                    <a:noFill/>
+                    <a:ln w="9525">
+                      <a:noFill/>
+                      <a:headEnd/>
+                      <a:tailEnd/>
+                    </a:ln>
+                  </pic:spPr>
+                </pic:pic>
+              </a:graphicData>
+            </a:graphic>
+          </wp:inline>
+        </w:drawing>
+      </w:r>
+    </w:p>
+    <w:p>
+      <w:pPr>
+        <w:pStyle w:val="SourceCode"/>
+      </w:pPr>
+      <w:r>
+        <w:br/>
+      </w:r>
+      <w:r>
+        <w:rPr>
+          <w:rStyle w:val="VerbatimChar"/>
+        </w:rPr>
+        <w:t xml:space="preserve">$CousCous</w:t>
+      </w:r>
+    </w:p>
+    <w:p>
+      <w:pPr>
+        <w:pStyle w:val="FirstParagraph"/>
+      </w:pPr>
+      <w:r>
+        <w:drawing>
+          <wp:inline>
+            <wp:extent cx="4620126" cy="3696101"/>
+            <wp:effectExtent b="0" l="0" r="0" t="0"/>
+            <wp:docPr descr="" title="" id="75" name="Picture"/>
+            <a:graphic>
+              <a:graphicData uri="http://schemas.openxmlformats.org/drawingml/2006/picture">
+                <pic:pic>
+                  <pic:nvPicPr>
+                    <pic:cNvPr descr="report_files/figure-docx/unnamed-chunk-2-19.png" id="76" name="Picture"/>
+                    <pic:cNvPicPr>
+                      <a:picLocks noChangeArrowheads="1" noChangeAspect="1"/>
+                    </pic:cNvPicPr>
+                  </pic:nvPicPr>
+                  <pic:blipFill>
+                    <a:blip r:embed="rId74"/>
+                    <a:stretch>
+                      <a:fillRect/>
+                    </a:stretch>
+                  </pic:blipFill>
+                  <pic:spPr bwMode="auto">
+                    <a:xfrm>
+                      <a:off x="0" y="0"/>
+                      <a:ext cx="4620126" cy="3696101"/>
+                    </a:xfrm>
+                    <a:prstGeom prst="rect">
+                      <a:avLst/>
+                    </a:prstGeom>
+                    <a:noFill/>
+                    <a:ln w="9525">
+                      <a:noFill/>
+                      <a:headEnd/>
+                      <a:tailEnd/>
+                    </a:ln>
+                  </pic:spPr>
+                </pic:pic>
+              </a:graphicData>
+            </a:graphic>
+          </wp:inline>
+        </w:drawing>
+      </w:r>
+    </w:p>
+    <w:p>
+      <w:pPr>
+        <w:pStyle w:val="SourceCode"/>
+      </w:pPr>
+      <w:r>
+        <w:br/>
+      </w:r>
+      <w:r>
+        <w:rPr>
+          <w:rStyle w:val="VerbatimChar"/>
+        </w:rPr>
+        <w:t xml:space="preserve">$Rice</w:t>
+      </w:r>
+    </w:p>
+    <w:p>
+      <w:pPr>
+        <w:pStyle w:val="FirstParagraph"/>
+      </w:pPr>
+      <w:r>
+        <w:drawing>
+          <wp:inline>
+            <wp:extent cx="4620126" cy="3696101"/>
+            <wp:effectExtent b="0" l="0" r="0" t="0"/>
+            <wp:docPr descr="" title="" id="78" name="Picture"/>
+            <a:graphic>
+              <a:graphicData uri="http://schemas.openxmlformats.org/drawingml/2006/picture">
+                <pic:pic>
+                  <pic:nvPicPr>
+                    <pic:cNvPr descr="report_files/figure-docx/unnamed-chunk-2-20.png" id="79" name="Picture"/>
+                    <pic:cNvPicPr>
+                      <a:picLocks noChangeArrowheads="1" noChangeAspect="1"/>
+                    </pic:cNvPicPr>
+                  </pic:nvPicPr>
+                  <pic:blipFill>
+                    <a:blip r:embed="rId77"/>
+                    <a:stretch>
+                      <a:fillRect/>
+                    </a:stretch>
+                  </pic:blipFill>
+                  <pic:spPr bwMode="auto">
+                    <a:xfrm>
+                      <a:off x="0" y="0"/>
+                      <a:ext cx="4620126" cy="3696101"/>
+                    </a:xfrm>
+                    <a:prstGeom prst="rect">
+                      <a:avLst/>
+                    </a:prstGeom>
+                    <a:noFill/>
+                    <a:ln w="9525">
+                      <a:noFill/>
+                      <a:headEnd/>
+                      <a:tailEnd/>
+                    </a:ln>
+                  </pic:spPr>
+                </pic:pic>
+              </a:graphicData>
+            </a:graphic>
+          </wp:inline>
+        </w:drawing>
+      </w:r>
+    </w:p>
+    <w:p>
+      <w:pPr>
+        <w:pStyle w:val="SourceCode"/>
+      </w:pPr>
+      <w:r>
+        <w:br/>
+      </w:r>
+      <w:r>
+        <w:rPr>
+          <w:rStyle w:val="VerbatimChar"/>
+        </w:rPr>
+        <w:t xml:space="preserve">$Quinoa</w:t>
+      </w:r>
+    </w:p>
+    <w:p>
+      <w:pPr>
+        <w:pStyle w:val="FirstParagraph"/>
+      </w:pPr>
+      <w:r>
+        <w:drawing>
+          <wp:inline>
+            <wp:extent cx="4620126" cy="3696101"/>
+            <wp:effectExtent b="0" l="0" r="0" t="0"/>
+            <wp:docPr descr="" title="" id="81" name="Picture"/>
+            <a:graphic>
+              <a:graphicData uri="http://schemas.openxmlformats.org/drawingml/2006/picture">
+                <pic:pic>
+                  <pic:nvPicPr>
+                    <pic:cNvPr descr="report_files/figure-docx/unnamed-chunk-2-21.png" id="82" name="Picture"/>
+                    <pic:cNvPicPr>
+                      <a:picLocks noChangeArrowheads="1" noChangeAspect="1"/>
+                    </pic:cNvPicPr>
+                  </pic:nvPicPr>
+                  <pic:blipFill>
+                    <a:blip r:embed="rId80"/>
+                    <a:stretch>
+                      <a:fillRect/>
+                    </a:stretch>
+                  </pic:blipFill>
+                  <pic:spPr bwMode="auto">
+                    <a:xfrm>
+                      <a:off x="0" y="0"/>
+                      <a:ext cx="4620126" cy="3696101"/>
+                    </a:xfrm>
+                    <a:prstGeom prst="rect">
+                      <a:avLst/>
+                    </a:prstGeom>
+                    <a:noFill/>
+                    <a:ln w="9525">
+                      <a:noFill/>
+                      <a:headEnd/>
+                      <a:tailEnd/>
+                    </a:ln>
+                  </pic:spPr>
+                </pic:pic>
+              </a:graphicData>
+            </a:graphic>
+          </wp:inline>
+        </w:drawing>
+      </w:r>
+    </w:p>
+    <w:p>
+      <w:pPr>
+        <w:pStyle w:val="SourceCode"/>
+      </w:pPr>
+      <w:r>
+        <w:br/>
+      </w:r>
+      <w:r>
+        <w:rPr>
+          <w:rStyle w:val="VerbatimChar"/>
+        </w:rPr>
+        <w:t xml:space="preserve">$Seitan</w:t>
+      </w:r>
+    </w:p>
+    <w:p>
+      <w:pPr>
+        <w:pStyle w:val="FirstParagraph"/>
+      </w:pPr>
+      <w:r>
+        <w:drawing>
+          <wp:inline>
+            <wp:extent cx="4620126" cy="3696101"/>
+            <wp:effectExtent b="0" l="0" r="0" t="0"/>
+            <wp:docPr descr="" title="" id="84" name="Picture"/>
+            <a:graphic>
+              <a:graphicData uri="http://schemas.openxmlformats.org/drawingml/2006/picture">
+                <pic:pic>
+                  <pic:nvPicPr>
+                    <pic:cNvPr descr="report_files/figure-docx/unnamed-chunk-2-22.png" id="85" name="Picture"/>
+                    <pic:cNvPicPr>
+                      <a:picLocks noChangeArrowheads="1" noChangeAspect="1"/>
+                    </pic:cNvPicPr>
+                  </pic:nvPicPr>
+                  <pic:blipFill>
+                    <a:blip r:embed="rId83"/>
+                    <a:stretch>
+                      <a:fillRect/>
+                    </a:stretch>
+                  </pic:blipFill>
+                  <pic:spPr bwMode="auto">
+                    <a:xfrm>
+                      <a:off x="0" y="0"/>
+                      <a:ext cx="4620126" cy="3696101"/>
+                    </a:xfrm>
+                    <a:prstGeom prst="rect">
+                      <a:avLst/>
+                    </a:prstGeom>
+                    <a:noFill/>
+                    <a:ln w="9525">
+                      <a:noFill/>
+                      <a:headEnd/>
+                      <a:tailEnd/>
+                    </a:ln>
+                  </pic:spPr>
+                </pic:pic>
+              </a:graphicData>
+            </a:graphic>
+          </wp:inline>
+        </w:drawing>
+      </w:r>
+    </w:p>
+    <w:p>
+      <w:pPr>
+        <w:pStyle w:val="SourceCode"/>
+      </w:pPr>
+      <w:r>
+        <w:br/>
+      </w:r>
+      <w:r>
+        <w:rPr>
+          <w:rStyle w:val="VerbatimChar"/>
+        </w:rPr>
+        <w:t xml:space="preserve">$CowCheese</w:t>
+      </w:r>
+    </w:p>
+    <w:p>
+      <w:pPr>
+        <w:pStyle w:val="FirstParagraph"/>
+      </w:pPr>
+      <w:r>
+        <w:drawing>
+          <wp:inline>
+            <wp:extent cx="4620126" cy="3696101"/>
+            <wp:effectExtent b="0" l="0" r="0" t="0"/>
+            <wp:docPr descr="" title="" id="87" name="Picture"/>
+            <a:graphic>
+              <a:graphicData uri="http://schemas.openxmlformats.org/drawingml/2006/picture">
+                <pic:pic>
+                  <pic:nvPicPr>
+                    <pic:cNvPr descr="report_files/figure-docx/unnamed-chunk-2-23.png" id="88" name="Picture"/>
+                    <pic:cNvPicPr>
+                      <a:picLocks noChangeArrowheads="1" noChangeAspect="1"/>
+                    </pic:cNvPicPr>
+                  </pic:nvPicPr>
+                  <pic:blipFill>
+                    <a:blip r:embed="rId86"/>
+                    <a:stretch>
+                      <a:fillRect/>
+                    </a:stretch>
+                  </pic:blipFill>
+                  <pic:spPr bwMode="auto">
+                    <a:xfrm>
+                      <a:off x="0" y="0"/>
+                      <a:ext cx="4620126" cy="3696101"/>
+                    </a:xfrm>
+                    <a:prstGeom prst="rect">
+                      <a:avLst/>
+                    </a:prstGeom>
+                    <a:noFill/>
+                    <a:ln w="9525">
+                      <a:noFill/>
+                      <a:headEnd/>
+                      <a:tailEnd/>
+                    </a:ln>
+                  </pic:spPr>
+                </pic:pic>
+              </a:graphicData>
+            </a:graphic>
+          </wp:inline>
+        </w:drawing>
+      </w:r>
+    </w:p>
+    <w:p>
+      <w:pPr>
+        <w:pStyle w:val="SourceCode"/>
+      </w:pPr>
+      <w:r>
+        <w:br/>
+      </w:r>
+      <w:r>
+        <w:rPr>
+          <w:rStyle w:val="VerbatimChar"/>
+        </w:rPr>
+        <w:t xml:space="preserve">$SheepCheese</w:t>
+      </w:r>
+    </w:p>
+    <w:p>
+      <w:pPr>
+        <w:pStyle w:val="FirstParagraph"/>
+      </w:pPr>
+      <w:r>
+        <w:drawing>
+          <wp:inline>
+            <wp:extent cx="4620126" cy="3696101"/>
+            <wp:effectExtent b="0" l="0" r="0" t="0"/>
+            <wp:docPr descr="" title="" id="90" name="Picture"/>
+            <a:graphic>
+              <a:graphicData uri="http://schemas.openxmlformats.org/drawingml/2006/picture">
+                <pic:pic>
+                  <pic:nvPicPr>
+                    <pic:cNvPr descr="report_files/figure-docx/unnamed-chunk-2-24.png" id="91" name="Picture"/>
+                    <pic:cNvPicPr>
+                      <a:picLocks noChangeArrowheads="1" noChangeAspect="1"/>
+                    </pic:cNvPicPr>
+                  </pic:nvPicPr>
+                  <pic:blipFill>
+                    <a:blip r:embed="rId89"/>
+                    <a:stretch>
+                      <a:fillRect/>
+                    </a:stretch>
+                  </pic:blipFill>
+                  <pic:spPr bwMode="auto">
+                    <a:xfrm>
+                      <a:off x="0" y="0"/>
+                      <a:ext cx="4620126" cy="3696101"/>
+                    </a:xfrm>
+                    <a:prstGeom prst="rect">
+                      <a:avLst/>
+                    </a:prstGeom>
+                    <a:noFill/>
+                    <a:ln w="9525">
+                      <a:noFill/>
+                      <a:headEnd/>
+                      <a:tailEnd/>
+                    </a:ln>
+                  </pic:spPr>
+                </pic:pic>
+              </a:graphicData>
+            </a:graphic>
+          </wp:inline>
+        </w:drawing>
+      </w:r>
+    </w:p>
+    <w:p>
+      <w:pPr>
+        <w:pStyle w:val="SourceCode"/>
+      </w:pPr>
+      <w:r>
+        <w:br/>
+      </w:r>
+      <w:r>
+        <w:rPr>
+          <w:rStyle w:val="VerbatimChar"/>
+        </w:rPr>
+        <w:t xml:space="preserve">$GoatCheese</w:t>
+      </w:r>
+    </w:p>
+    <w:p>
+      <w:pPr>
+        <w:pStyle w:val="FirstParagraph"/>
+      </w:pPr>
+      <w:r>
+        <w:drawing>
+          <wp:inline>
+            <wp:extent cx="4620126" cy="3696101"/>
+            <wp:effectExtent b="0" l="0" r="0" t="0"/>
+            <wp:docPr descr="" title="" id="93" name="Picture"/>
+            <a:graphic>
+              <a:graphicData uri="http://schemas.openxmlformats.org/drawingml/2006/picture">
+                <pic:pic>
+                  <pic:nvPicPr>
+                    <pic:cNvPr descr="report_files/figure-docx/unnamed-chunk-2-25.png" id="94" name="Picture"/>
+                    <pic:cNvPicPr>
+                      <a:picLocks noChangeArrowheads="1" noChangeAspect="1"/>
+                    </pic:cNvPicPr>
+                  </pic:nvPicPr>
+                  <pic:blipFill>
+                    <a:blip r:embed="rId92"/>
+                    <a:stretch>
+                      <a:fillRect/>
+                    </a:stretch>
+                  </pic:blipFill>
+                  <pic:spPr bwMode="auto">
+                    <a:xfrm>
+                      <a:off x="0" y="0"/>
+                      <a:ext cx="4620126" cy="3696101"/>
+                    </a:xfrm>
+                    <a:prstGeom prst="rect">
+                      <a:avLst/>
+                    </a:prstGeom>
+                    <a:noFill/>
+                    <a:ln w="9525">
+                      <a:noFill/>
+                      <a:headEnd/>
+                      <a:tailEnd/>
+                    </a:ln>
+                  </pic:spPr>
+                </pic:pic>
+              </a:graphicData>
+            </a:graphic>
+          </wp:inline>
+        </w:drawing>
+      </w:r>
+    </w:p>
+    <w:p>
+      <w:pPr>
+        <w:pStyle w:val="SourceCode"/>
+      </w:pPr>
+      <w:r>
+        <w:br/>
+      </w:r>
+      <w:r>
+        <w:rPr>
+          <w:rStyle w:val="VerbatimChar"/>
+        </w:rPr>
+        <w:t xml:space="preserve">$Albumen</w:t>
+      </w:r>
+    </w:p>
+    <w:p>
+      <w:pPr>
+        <w:pStyle w:val="FirstParagraph"/>
+      </w:pPr>
+      <w:r>
+        <w:drawing>
+          <wp:inline>
+            <wp:extent cx="4620126" cy="3696101"/>
+            <wp:effectExtent b="0" l="0" r="0" t="0"/>
+            <wp:docPr descr="" title="" id="96" name="Picture"/>
+            <a:graphic>
+              <a:graphicData uri="http://schemas.openxmlformats.org/drawingml/2006/picture">
+                <pic:pic>
+                  <pic:nvPicPr>
+                    <pic:cNvPr descr="report_files/figure-docx/unnamed-chunk-2-26.png" id="97" name="Picture"/>
+                    <pic:cNvPicPr>
+                      <a:picLocks noChangeArrowheads="1" noChangeAspect="1"/>
+                    </pic:cNvPicPr>
+                  </pic:nvPicPr>
+                  <pic:blipFill>
+                    <a:blip r:embed="rId95"/>
+                    <a:stretch>
+                      <a:fillRect/>
+                    </a:stretch>
+                  </pic:blipFill>
+                  <pic:spPr bwMode="auto">
+                    <a:xfrm>
+                      <a:off x="0" y="0"/>
+                      <a:ext cx="4620126" cy="3696101"/>
+                    </a:xfrm>
+                    <a:prstGeom prst="rect">
+                      <a:avLst/>
+                    </a:prstGeom>
+                    <a:noFill/>
+                    <a:ln w="9525">
+                      <a:noFill/>
+                      <a:headEnd/>
+                      <a:tailEnd/>
+                    </a:ln>
+                  </pic:spPr>
+                </pic:pic>
+              </a:graphicData>
+            </a:graphic>
+          </wp:inline>
+        </w:drawing>
+      </w:r>
+    </w:p>
+    <w:p>
+      <w:pPr>
+        <w:pStyle w:val="SourceCode"/>
+      </w:pPr>
+      <w:r>
+        <w:br/>
+      </w:r>
+      <w:r>
+        <w:rPr>
+          <w:rStyle w:val="VerbatimChar"/>
+        </w:rPr>
+        <w:t xml:space="preserve">$Yolk</w:t>
+      </w:r>
+    </w:p>
+    <w:p>
+      <w:pPr>
+        <w:pStyle w:val="FirstParagraph"/>
+      </w:pPr>
+      <w:r>
+        <w:drawing>
+          <wp:inline>
+            <wp:extent cx="4620126" cy="3696101"/>
+            <wp:effectExtent b="0" l="0" r="0" t="0"/>
+            <wp:docPr descr="" title="" id="99" name="Picture"/>
+            <a:graphic>
+              <a:graphicData uri="http://schemas.openxmlformats.org/drawingml/2006/picture">
+                <pic:pic>
+                  <pic:nvPicPr>
+                    <pic:cNvPr descr="report_files/figure-docx/unnamed-chunk-2-27.png" id="100" name="Picture"/>
+                    <pic:cNvPicPr>
+                      <a:picLocks noChangeArrowheads="1" noChangeAspect="1"/>
+                    </pic:cNvPicPr>
+                  </pic:nvPicPr>
+                  <pic:blipFill>
+                    <a:blip r:embed="rId98"/>
+                    <a:stretch>
+                      <a:fillRect/>
+                    </a:stretch>
+                  </pic:blipFill>
+                  <pic:spPr bwMode="auto">
+                    <a:xfrm>
+                      <a:off x="0" y="0"/>
+                      <a:ext cx="4620126" cy="3696101"/>
+                    </a:xfrm>
+                    <a:prstGeom prst="rect">
+                      <a:avLst/>
+                    </a:prstGeom>
+                    <a:noFill/>
+                    <a:ln w="9525">
+                      <a:noFill/>
+                      <a:headEnd/>
+                      <a:tailEnd/>
+                    </a:ln>
+                  </pic:spPr>
+                </pic:pic>
+              </a:graphicData>
+            </a:graphic>
+          </wp:inline>
+        </w:drawing>
+      </w:r>
+    </w:p>
+    <w:p>
+      <w:pPr>
+        <w:pStyle w:val="SourceCode"/>
+      </w:pPr>
+      <w:r>
+        <w:br/>
+      </w:r>
+      <w:r>
+        <w:rPr>
+          <w:rStyle w:val="VerbatimChar"/>
+        </w:rPr>
+        <w:t xml:space="preserve">$Cod</w:t>
+      </w:r>
+    </w:p>
+    <w:p>
+      <w:pPr>
+        <w:pStyle w:val="FirstParagraph"/>
+      </w:pPr>
+      <w:r>
+        <w:drawing>
+          <wp:inline>
+            <wp:extent cx="4620126" cy="3696101"/>
+            <wp:effectExtent b="0" l="0" r="0" t="0"/>
+            <wp:docPr descr="" title="" id="102" name="Picture"/>
+            <a:graphic>
+              <a:graphicData uri="http://schemas.openxmlformats.org/drawingml/2006/picture">
+                <pic:pic>
+                  <pic:nvPicPr>
+                    <pic:cNvPr descr="report_files/figure-docx/unnamed-chunk-2-28.png" id="103" name="Picture"/>
+                    <pic:cNvPicPr>
+                      <a:picLocks noChangeArrowheads="1" noChangeAspect="1"/>
+                    </pic:cNvPicPr>
+                  </pic:nvPicPr>
+                  <pic:blipFill>
+                    <a:blip r:embed="rId101"/>
+                    <a:stretch>
+                      <a:fillRect/>
+                    </a:stretch>
+                  </pic:blipFill>
+                  <pic:spPr bwMode="auto">
+                    <a:xfrm>
+                      <a:off x="0" y="0"/>
+                      <a:ext cx="4620126" cy="3696101"/>
+                    </a:xfrm>
+                    <a:prstGeom prst="rect">
+                      <a:avLst/>
+                    </a:prstGeom>
+                    <a:noFill/>
+                    <a:ln w="9525">
+                      <a:noFill/>
+                      <a:headEnd/>
+                      <a:tailEnd/>
+                    </a:ln>
+                  </pic:spPr>
+                </pic:pic>
+              </a:graphicData>
+            </a:graphic>
+          </wp:inline>
+        </w:drawing>
+      </w:r>
+    </w:p>
+    <w:p>
+      <w:pPr>
+        <w:pStyle w:val="SourceCode"/>
+      </w:pPr>
+      <w:r>
+        <w:br/>
+      </w:r>
+      <w:r>
+        <w:rPr>
+          <w:rStyle w:val="VerbatimChar"/>
+        </w:rPr>
+        <w:t xml:space="preserve">$Mussel</w:t>
+      </w:r>
+    </w:p>
+    <w:p>
+      <w:pPr>
+        <w:pStyle w:val="FirstParagraph"/>
+      </w:pPr>
+      <w:r>
+        <w:drawing>
+          <wp:inline>
+            <wp:extent cx="4620126" cy="3696101"/>
+            <wp:effectExtent b="0" l="0" r="0" t="0"/>
+            <wp:docPr descr="" title="" id="105" name="Picture"/>
+            <a:graphic>
+              <a:graphicData uri="http://schemas.openxmlformats.org/drawingml/2006/picture">
+                <pic:pic>
+                  <pic:nvPicPr>
+                    <pic:cNvPr descr="report_files/figure-docx/unnamed-chunk-2-29.png" id="106" name="Picture"/>
+                    <pic:cNvPicPr>
+                      <a:picLocks noChangeArrowheads="1" noChangeAspect="1"/>
+                    </pic:cNvPicPr>
+                  </pic:nvPicPr>
+                  <pic:blipFill>
+                    <a:blip r:embed="rId104"/>
+                    <a:stretch>
+                      <a:fillRect/>
+                    </a:stretch>
+                  </pic:blipFill>
+                  <pic:spPr bwMode="auto">
+                    <a:xfrm>
+                      <a:off x="0" y="0"/>
+                      <a:ext cx="4620126" cy="3696101"/>
+                    </a:xfrm>
+                    <a:prstGeom prst="rect">
+                      <a:avLst/>
+                    </a:prstGeom>
+                    <a:noFill/>
+                    <a:ln w="9525">
+                      <a:noFill/>
+                      <a:headEnd/>
+                      <a:tailEnd/>
+                    </a:ln>
+                  </pic:spPr>
+                </pic:pic>
+              </a:graphicData>
+            </a:graphic>
+          </wp:inline>
+        </w:drawing>
+      </w:r>
+    </w:p>
+    <w:p>
+      <w:pPr>
+        <w:pStyle w:val="SourceCode"/>
+      </w:pPr>
+      <w:r>
+        <w:br/>
+      </w:r>
+      <w:r>
+        <w:rPr>
+          <w:rStyle w:val="VerbatimChar"/>
+        </w:rPr>
+        <w:t xml:space="preserve">$Shrimp</w:t>
+      </w:r>
+    </w:p>
+    <w:p>
+      <w:pPr>
+        <w:pStyle w:val="FirstParagraph"/>
+      </w:pPr>
+      <w:r>
+        <w:drawing>
+          <wp:inline>
+            <wp:extent cx="4620126" cy="3696101"/>
+            <wp:effectExtent b="0" l="0" r="0" t="0"/>
+            <wp:docPr descr="" title="" id="108" name="Picture"/>
+            <a:graphic>
+              <a:graphicData uri="http://schemas.openxmlformats.org/drawingml/2006/picture">
+                <pic:pic>
+                  <pic:nvPicPr>
+                    <pic:cNvPr descr="report_files/figure-docx/unnamed-chunk-2-30.png" id="109" name="Picture"/>
+                    <pic:cNvPicPr>
+                      <a:picLocks noChangeArrowheads="1" noChangeAspect="1"/>
+                    </pic:cNvPicPr>
+                  </pic:nvPicPr>
+                  <pic:blipFill>
+                    <a:blip r:embed="rId107"/>
+                    <a:stretch>
+                      <a:fillRect/>
+                    </a:stretch>
+                  </pic:blipFill>
+                  <pic:spPr bwMode="auto">
+                    <a:xfrm>
+                      <a:off x="0" y="0"/>
+                      <a:ext cx="4620126" cy="3696101"/>
+                    </a:xfrm>
+                    <a:prstGeom prst="rect">
+                      <a:avLst/>
+                    </a:prstGeom>
+                    <a:noFill/>
+                    <a:ln w="9525">
+                      <a:noFill/>
+                      <a:headEnd/>
+                      <a:tailEnd/>
+                    </a:ln>
+                  </pic:spPr>
+                </pic:pic>
+              </a:graphicData>
+            </a:graphic>
+          </wp:inline>
+        </w:drawing>
+      </w:r>
+    </w:p>
+    <w:p>
+      <w:pPr>
+        <w:pStyle w:val="SourceCode"/>
+      </w:pPr>
+      <w:r>
+        <w:br/>
+      </w:r>
+      <w:r>
+        <w:rPr>
+          <w:rStyle w:val="VerbatimChar"/>
+        </w:rPr>
+        <w:t xml:space="preserve">$Salmon</w:t>
+      </w:r>
+    </w:p>
+    <w:p>
+      <w:pPr>
+        <w:pStyle w:val="FirstParagraph"/>
+      </w:pPr>
+      <w:r>
+        <w:drawing>
+          <wp:inline>
+            <wp:extent cx="4620126" cy="3696101"/>
+            <wp:effectExtent b="0" l="0" r="0" t="0"/>
+            <wp:docPr descr="" title="" id="111" name="Picture"/>
+            <a:graphic>
+              <a:graphicData uri="http://schemas.openxmlformats.org/drawingml/2006/picture">
+                <pic:pic>
+                  <pic:nvPicPr>
+                    <pic:cNvPr descr="report_files/figure-docx/unnamed-chunk-2-31.png" id="112" name="Picture"/>
+                    <pic:cNvPicPr>
+                      <a:picLocks noChangeArrowheads="1" noChangeAspect="1"/>
+                    </pic:cNvPicPr>
+                  </pic:nvPicPr>
+                  <pic:blipFill>
+                    <a:blip r:embed="rId110"/>
+                    <a:stretch>
+                      <a:fillRect/>
+                    </a:stretch>
+                  </pic:blipFill>
+                  <pic:spPr bwMode="auto">
+                    <a:xfrm>
+                      <a:off x="0" y="0"/>
+                      <a:ext cx="4620126" cy="3696101"/>
+                    </a:xfrm>
+                    <a:prstGeom prst="rect">
+                      <a:avLst/>
+                    </a:prstGeom>
+                    <a:noFill/>
+                    <a:ln w="9525">
+                      <a:noFill/>
+                      <a:headEnd/>
+                      <a:tailEnd/>
+                    </a:ln>
+                  </pic:spPr>
+                </pic:pic>
+              </a:graphicData>
+            </a:graphic>
+          </wp:inline>
+        </w:drawing>
+      </w:r>
+    </w:p>
+    <w:p>
+      <w:pPr>
+        <w:pStyle w:val="SourceCode"/>
+      </w:pPr>
+      <w:r>
+        <w:br/>
+      </w:r>
+      <w:r>
+        <w:rPr>
+          <w:rStyle w:val="VerbatimChar"/>
+        </w:rPr>
+        <w:t xml:space="preserve">$Chicken</w:t>
+      </w:r>
+    </w:p>
+    <w:p>
+      <w:pPr>
+        <w:pStyle w:val="FirstParagraph"/>
+      </w:pPr>
+      <w:r>
+        <w:drawing>
+          <wp:inline>
+            <wp:extent cx="4620126" cy="3696101"/>
+            <wp:effectExtent b="0" l="0" r="0" t="0"/>
+            <wp:docPr descr="" title="" id="114" name="Picture"/>
+            <a:graphic>
+              <a:graphicData uri="http://schemas.openxmlformats.org/drawingml/2006/picture">
+                <pic:pic>
+                  <pic:nvPicPr>
+                    <pic:cNvPr descr="report_files/figure-docx/unnamed-chunk-2-32.png" id="115" name="Picture"/>
+                    <pic:cNvPicPr>
+                      <a:picLocks noChangeArrowheads="1" noChangeAspect="1"/>
+                    </pic:cNvPicPr>
+                  </pic:nvPicPr>
+                  <pic:blipFill>
+                    <a:blip r:embed="rId113"/>
+                    <a:stretch>
+                      <a:fillRect/>
+                    </a:stretch>
+                  </pic:blipFill>
+                  <pic:spPr bwMode="auto">
+                    <a:xfrm>
+                      <a:off x="0" y="0"/>
+                      <a:ext cx="4620126" cy="3696101"/>
+                    </a:xfrm>
+                    <a:prstGeom prst="rect">
+                      <a:avLst/>
+                    </a:prstGeom>
+                    <a:noFill/>
+                    <a:ln w="9525">
+                      <a:noFill/>
+                      <a:headEnd/>
+                      <a:tailEnd/>
+                    </a:ln>
+                  </pic:spPr>
+                </pic:pic>
+              </a:graphicData>
+            </a:graphic>
+          </wp:inline>
+        </w:drawing>
+      </w:r>
+    </w:p>
+    <w:p>
+      <w:pPr>
+        <w:pStyle w:val="SourceCode"/>
+      </w:pPr>
+      <w:r>
+        <w:br/>
+      </w:r>
+      <w:r>
+        <w:rPr>
+          <w:rStyle w:val="VerbatimChar"/>
+        </w:rPr>
+        <w:t xml:space="preserve">$Pig</w:t>
+      </w:r>
+    </w:p>
+    <w:p>
+      <w:pPr>
+        <w:pStyle w:val="FirstParagraph"/>
+      </w:pPr>
+      <w:r>
+        <w:drawing>
+          <wp:inline>
+            <wp:extent cx="4620126" cy="3696101"/>
+            <wp:effectExtent b="0" l="0" r="0" t="0"/>
+            <wp:docPr descr="" title="" id="117" name="Picture"/>
+            <a:graphic>
+              <a:graphicData uri="http://schemas.openxmlformats.org/drawingml/2006/picture">
+                <pic:pic>
+                  <pic:nvPicPr>
+                    <pic:cNvPr descr="report_files/figure-docx/unnamed-chunk-2-33.png" id="118" name="Picture"/>
+                    <pic:cNvPicPr>
+                      <a:picLocks noChangeArrowheads="1" noChangeAspect="1"/>
+                    </pic:cNvPicPr>
+                  </pic:nvPicPr>
+                  <pic:blipFill>
+                    <a:blip r:embed="rId116"/>
+                    <a:stretch>
+                      <a:fillRect/>
+                    </a:stretch>
+                  </pic:blipFill>
+                  <pic:spPr bwMode="auto">
+                    <a:xfrm>
+                      <a:off x="0" y="0"/>
+                      <a:ext cx="4620126" cy="3696101"/>
+                    </a:xfrm>
+                    <a:prstGeom prst="rect">
+                      <a:avLst/>
+                    </a:prstGeom>
+                    <a:noFill/>
+                    <a:ln w="9525">
+                      <a:noFill/>
+                      <a:headEnd/>
+                      <a:tailEnd/>
+                    </a:ln>
+                  </pic:spPr>
+                </pic:pic>
+              </a:graphicData>
+            </a:graphic>
+          </wp:inline>
+        </w:drawing>
+      </w:r>
+    </w:p>
+    <w:p>
+      <w:pPr>
+        <w:pStyle w:val="SourceCode"/>
+      </w:pPr>
+      <w:r>
+        <w:br/>
+      </w:r>
+      <w:r>
+        <w:rPr>
+          <w:rStyle w:val="VerbatimChar"/>
+        </w:rPr>
+        <w:t xml:space="preserve">$Bresaola</w:t>
+      </w:r>
+    </w:p>
+    <w:p>
+      <w:pPr>
+        <w:pStyle w:val="FirstParagraph"/>
+      </w:pPr>
+      <w:r>
+        <w:drawing>
+          <wp:inline>
+            <wp:extent cx="4620126" cy="3696101"/>
+            <wp:effectExtent b="0" l="0" r="0" t="0"/>
+            <wp:docPr descr="" title="" id="120" name="Picture"/>
+            <a:graphic>
+              <a:graphicData uri="http://schemas.openxmlformats.org/drawingml/2006/picture">
+                <pic:pic>
+                  <pic:nvPicPr>
+                    <pic:cNvPr descr="report_files/figure-docx/unnamed-chunk-2-34.png" id="121" name="Picture"/>
+                    <pic:cNvPicPr>
+                      <a:picLocks noChangeArrowheads="1" noChangeAspect="1"/>
+                    </pic:cNvPicPr>
+                  </pic:nvPicPr>
+                  <pic:blipFill>
+                    <a:blip r:embed="rId119"/>
+                    <a:stretch>
+                      <a:fillRect/>
+                    </a:stretch>
+                  </pic:blipFill>
+                  <pic:spPr bwMode="auto">
+                    <a:xfrm>
+                      <a:off x="0" y="0"/>
+                      <a:ext cx="4620126" cy="3696101"/>
+                    </a:xfrm>
+                    <a:prstGeom prst="rect">
+                      <a:avLst/>
+                    </a:prstGeom>
+                    <a:noFill/>
+                    <a:ln w="9525">
+                      <a:noFill/>
+                      <a:headEnd/>
+                      <a:tailEnd/>
+                    </a:ln>
+                  </pic:spPr>
+                </pic:pic>
+              </a:graphicData>
+            </a:graphic>
+          </wp:inline>
+        </w:drawing>
+      </w:r>
+    </w:p>
+    <w:p>
+      <w:pPr>
+        <w:pStyle w:val="SourceCode"/>
+      </w:pPr>
+      <w:r>
+        <w:br/>
+      </w:r>
+      <w:r>
+        <w:rPr>
+          <w:rStyle w:val="VerbatimChar"/>
+        </w:rPr>
+        <w:t xml:space="preserve">$Salami</w:t>
+      </w:r>
+    </w:p>
+    <w:p>
+      <w:pPr>
+        <w:pStyle w:val="FirstParagraph"/>
+      </w:pPr>
+      <w:r>
+        <w:drawing>
+          <wp:inline>
+            <wp:extent cx="4620126" cy="3696101"/>
+            <wp:effectExtent b="0" l="0" r="0" t="0"/>
+            <wp:docPr descr="" title="" id="123" name="Picture"/>
+            <a:graphic>
+              <a:graphicData uri="http://schemas.openxmlformats.org/drawingml/2006/picture">
+                <pic:pic>
+                  <pic:nvPicPr>
+                    <pic:cNvPr descr="report_files/figure-docx/unnamed-chunk-2-35.png" id="124" name="Picture"/>
+                    <pic:cNvPicPr>
+                      <a:picLocks noChangeArrowheads="1" noChangeAspect="1"/>
+                    </pic:cNvPicPr>
+                  </pic:nvPicPr>
+                  <pic:blipFill>
+                    <a:blip r:embed="rId122"/>
+                    <a:stretch>
+                      <a:fillRect/>
+                    </a:stretch>
+                  </pic:blipFill>
+                  <pic:spPr bwMode="auto">
+                    <a:xfrm>
+                      <a:off x="0" y="0"/>
+                      <a:ext cx="4620126" cy="3696101"/>
+                    </a:xfrm>
+                    <a:prstGeom prst="rect">
+                      <a:avLst/>
+                    </a:prstGeom>
+                    <a:noFill/>
+                    <a:ln w="9525">
+                      <a:noFill/>
+                      <a:headEnd/>
+                      <a:tailEnd/>
+                    </a:ln>
+                  </pic:spPr>
+                </pic:pic>
+              </a:graphicData>
+            </a:graphic>
+          </wp:inline>
+        </w:drawing>
+      </w:r>
+    </w:p>
+    <w:p>
+      <w:pPr>
+        <w:pStyle w:val="SourceCode"/>
+      </w:pPr>
+      <w:r>
+        <w:br/>
+      </w:r>
+      <w:r>
+        <w:rPr>
+          <w:rStyle w:val="VerbatimChar"/>
+        </w:rPr>
+        <w:t xml:space="preserve">$Ham</w:t>
+      </w:r>
+    </w:p>
+    <w:p>
+      <w:pPr>
+        <w:pStyle w:val="FirstParagraph"/>
+      </w:pPr>
+      <w:r>
+        <w:drawing>
+          <wp:inline>
+            <wp:extent cx="4620126" cy="3696101"/>
+            <wp:effectExtent b="0" l="0" r="0" t="0"/>
+            <wp:docPr descr="" title="" id="126" name="Picture"/>
+            <a:graphic>
+              <a:graphicData uri="http://schemas.openxmlformats.org/drawingml/2006/picture">
+                <pic:pic>
+                  <pic:nvPicPr>
+                    <pic:cNvPr descr="report_files/figure-docx/unnamed-chunk-2-36.png" id="127" name="Picture"/>
+                    <pic:cNvPicPr>
+                      <a:picLocks noChangeArrowheads="1" noChangeAspect="1"/>
+                    </pic:cNvPicPr>
+                  </pic:nvPicPr>
+                  <pic:blipFill>
+                    <a:blip r:embed="rId125"/>
+                    <a:stretch>
+                      <a:fillRect/>
+                    </a:stretch>
+                  </pic:blipFill>
+                  <pic:spPr bwMode="auto">
+                    <a:xfrm>
+                      <a:off x="0" y="0"/>
+                      <a:ext cx="4620126" cy="3696101"/>
+                    </a:xfrm>
+                    <a:prstGeom prst="rect">
+                      <a:avLst/>
+                    </a:prstGeom>
+                    <a:noFill/>
+                    <a:ln w="9525">
+                      <a:noFill/>
+                      <a:headEnd/>
+                      <a:tailEnd/>
+                    </a:ln>
+                  </pic:spPr>
+                </pic:pic>
+              </a:graphicData>
+            </a:graphic>
+          </wp:inline>
+        </w:drawing>
+      </w:r>
+    </w:p>
+    <w:p>
+      <w:pPr>
+        <w:pStyle w:val="SourceCode"/>
+      </w:pPr>
+      <w:r>
+        <w:br/>
+      </w:r>
+      <w:r>
+        <w:rPr>
+          <w:rStyle w:val="VerbatimChar"/>
+        </w:rPr>
+        <w:t xml:space="preserve">$Chocolate</w:t>
+      </w:r>
+    </w:p>
+    <w:p>
+      <w:pPr>
+        <w:pStyle w:val="FirstParagraph"/>
+      </w:pPr>
+      <w:r>
+        <w:drawing>
+          <wp:inline>
+            <wp:extent cx="4620126" cy="3696101"/>
+            <wp:effectExtent b="0" l="0" r="0" t="0"/>
+            <wp:docPr descr="" title="" id="129" name="Picture"/>
+            <a:graphic>
+              <a:graphicData uri="http://schemas.openxmlformats.org/drawingml/2006/picture">
+                <pic:pic>
+                  <pic:nvPicPr>
+                    <pic:cNvPr descr="report_files/figure-docx/unnamed-chunk-2-37.png" id="130" name="Picture"/>
+                    <pic:cNvPicPr>
+                      <a:picLocks noChangeArrowheads="1" noChangeAspect="1"/>
+                    </pic:cNvPicPr>
+                  </pic:nvPicPr>
+                  <pic:blipFill>
+                    <a:blip r:embed="rId128"/>
+                    <a:stretch>
+                      <a:fillRect/>
+                    </a:stretch>
+                  </pic:blipFill>
+                  <pic:spPr bwMode="auto">
+                    <a:xfrm>
+                      <a:off x="0" y="0"/>
+                      <a:ext cx="4620126" cy="3696101"/>
+                    </a:xfrm>
+                    <a:prstGeom prst="rect">
+                      <a:avLst/>
+                    </a:prstGeom>
+                    <a:noFill/>
+                    <a:ln w="9525">
+                      <a:noFill/>
+                      <a:headEnd/>
+                      <a:tailEnd/>
+                    </a:ln>
+                  </pic:spPr>
+                </pic:pic>
+              </a:graphicData>
+            </a:graphic>
+          </wp:inline>
+        </w:drawing>
+      </w:r>
+    </w:p>
+    <w:p>
+      <w:pPr>
+        <w:pStyle w:val="SourceCode"/>
+      </w:pPr>
+      <w:r>
+        <w:br/>
+      </w:r>
+      <w:r>
+        <w:rPr>
+          <w:rStyle w:val="VerbatimChar"/>
+        </w:rPr>
+        <w:t xml:space="preserve">$Biscuit</w:t>
+      </w:r>
+    </w:p>
+    <w:p>
+      <w:pPr>
+        <w:pStyle w:val="FirstParagraph"/>
+      </w:pPr>
+      <w:r>
+        <w:drawing>
+          <wp:inline>
+            <wp:extent cx="4620126" cy="3696101"/>
+            <wp:effectExtent b="0" l="0" r="0" t="0"/>
+            <wp:docPr descr="" title="" id="132" name="Picture"/>
+            <a:graphic>
+              <a:graphicData uri="http://schemas.openxmlformats.org/drawingml/2006/picture">
+                <pic:pic>
+                  <pic:nvPicPr>
+                    <pic:cNvPr descr="report_files/figure-docx/unnamed-chunk-2-38.png" id="133" name="Picture"/>
+                    <pic:cNvPicPr>
+                      <a:picLocks noChangeArrowheads="1" noChangeAspect="1"/>
+                    </pic:cNvPicPr>
+                  </pic:nvPicPr>
+                  <pic:blipFill>
+                    <a:blip r:embed="rId131"/>
+                    <a:stretch>
+                      <a:fillRect/>
+                    </a:stretch>
+                  </pic:blipFill>
+                  <pic:spPr bwMode="auto">
+                    <a:xfrm>
+                      <a:off x="0" y="0"/>
+                      <a:ext cx="4620126" cy="3696101"/>
+                    </a:xfrm>
+                    <a:prstGeom prst="rect">
+                      <a:avLst/>
+                    </a:prstGeom>
+                    <a:noFill/>
+                    <a:ln w="9525">
+                      <a:noFill/>
+                      <a:headEnd/>
+                      <a:tailEnd/>
+                    </a:ln>
+                  </pic:spPr>
+                </pic:pic>
+              </a:graphicData>
+            </a:graphic>
+          </wp:inline>
+        </w:drawing>
+      </w:r>
+    </w:p>
+    <w:p>
+      <w:pPr>
+        <w:pStyle w:val="SourceCode"/>
+      </w:pPr>
+      <w:r>
+        <w:br/>
+      </w:r>
+      <w:r>
+        <w:rPr>
+          <w:rStyle w:val="VerbatimChar"/>
+        </w:rPr>
+        <w:t xml:space="preserve">$OilEVO</w:t>
+      </w:r>
+    </w:p>
+    <w:p>
+      <w:pPr>
+        <w:pStyle w:val="FirstParagraph"/>
+      </w:pPr>
+      <w:r>
+        <w:drawing>
+          <wp:inline>
+            <wp:extent cx="4620126" cy="3696101"/>
+            <wp:effectExtent b="0" l="0" r="0" t="0"/>
+            <wp:docPr descr="" title="" id="135" name="Picture"/>
+            <a:graphic>
+              <a:graphicData uri="http://schemas.openxmlformats.org/drawingml/2006/picture">
+                <pic:pic>
+                  <pic:nvPicPr>
+                    <pic:cNvPr descr="report_files/figure-docx/unnamed-chunk-2-39.png" id="136" name="Picture"/>
+                    <pic:cNvPicPr>
+                      <a:picLocks noChangeArrowheads="1" noChangeAspect="1"/>
+                    </pic:cNvPicPr>
+                  </pic:nvPicPr>
+                  <pic:blipFill>
+                    <a:blip r:embed="rId134"/>
+                    <a:stretch>
+                      <a:fillRect/>
+                    </a:stretch>
+                  </pic:blipFill>
+                  <pic:spPr bwMode="auto">
+                    <a:xfrm>
+                      <a:off x="0" y="0"/>
+                      <a:ext cx="4620126" cy="3696101"/>
+                    </a:xfrm>
+                    <a:prstGeom prst="rect">
+                      <a:avLst/>
+                    </a:prstGeom>
+                    <a:noFill/>
+                    <a:ln w="9525">
+                      <a:noFill/>
+                      <a:headEnd/>
+                      <a:tailEnd/>
+                    </a:ln>
+                  </pic:spPr>
+                </pic:pic>
+              </a:graphicData>
+            </a:graphic>
+          </wp:inline>
+        </w:drawing>
+      </w:r>
+    </w:p>
+    <w:sectPr/>
   </w:body>
 </w:document>
 </file>
@@ -698,6 +2797,8 @@
     </w:pPr>
     <w:rPr>
       <w:rFonts w:asciiTheme="majorHAnsi" w:cstheme="majorBidi" w:eastAsiaTheme="majorEastAsia" w:hAnsiTheme="majorHAnsi"/>
+      <w:spacing w:val="-10"/>
+      <w:kern w:val="28"/>
       <w:sz w:val="56"/>
       <w:szCs w:val="56"/>
     </w:rPr>
@@ -710,13 +2811,15 @@
     <w:rsid w:val="00A10FD9"/>
     <w:rPr>
       <w:rFonts w:asciiTheme="majorHAnsi" w:cstheme="majorBidi" w:eastAsiaTheme="majorEastAsia" w:hAnsiTheme="majorHAnsi"/>
+      <w:spacing w:val="-10"/>
+      <w:kern w:val="28"/>
       <w:sz w:val="56"/>
       <w:szCs w:val="56"/>
     </w:rPr>
   </w:style>
   <w:style w:styleId="Subtitle" w:type="paragraph">
     <w:name w:val="Subtitle"/>
-    <w:basedOn w:val="Title"/>
+    <w:basedOn w:val="Normal"/>
     <w:next w:val="BodyText"/>
     <w:link w:val="SubtitleChar"/>
     <w:uiPriority w:val="11"/>
@@ -729,6 +2832,7 @@
     </w:pPr>
     <w:rPr>
       <w:rFonts w:cstheme="majorBidi" w:eastAsiaTheme="majorEastAsia"/>
+      <w:color w:themeColor="text1" w:themeTint="A6" w:val="595959"/>
       <w:spacing w:val="15"/>
       <w:sz w:val="28"/>
       <w:szCs w:val="28"/>
@@ -750,31 +2854,23 @@
   </w:style>
   <w:style w:customStyle="1" w:styleId="Author" w:type="paragraph">
     <w:name w:val="Author"/>
-    <w:basedOn w:val="Title"/>
     <w:next w:val="BodyText"/>
     <w:qFormat/>
     <w:pPr>
       <w:keepNext/>
       <w:keepLines/>
+      <w:jc w:val="center"/>
     </w:pPr>
-    <w:rPr>
-      <w:sz w:val="24"/>
-      <w:szCs w:val="24"/>
-    </w:rPr>
   </w:style>
   <w:style w:styleId="Date" w:type="paragraph">
     <w:name w:val="Date"/>
-    <w:basedOn w:val="Title"/>
     <w:next w:val="BodyText"/>
     <w:qFormat/>
     <w:pPr>
       <w:keepNext/>
       <w:keepLines/>
+      <w:jc w:val="center"/>
     </w:pPr>
-    <w:rPr>
-      <w:sz w:val="24"/>
-      <w:szCs w:val="24"/>
-    </w:rPr>
   </w:style>
   <w:style w:customStyle="1" w:styleId="AbstractTitle" w:type="paragraph">
     <w:name w:val="Abstract Title"/>
@@ -789,6 +2885,7 @@
     </w:pPr>
     <w:rPr>
       <w:b/>
+      <w:color w:val="345A8A"/>
       <w:sz w:val="20"/>
       <w:szCs w:val="20"/>
     </w:rPr>

</xml_diff>

<commit_message>
Playing around with the function and QUARTO
</commit_message>
<xml_diff>
--- a/Report.docx
+++ b/Report.docx
@@ -21,31 +21,28 @@
         <w:t xml:space="preserve"> </w:t>
       </w:r>
       <w:r>
-        <w:t xml:space="preserve">‘</w:t>
-      </w:r>
-      <w:r>
+        <w:rPr>
+          <w:rStyle w:val="VerbatimChar"/>
+        </w:rPr>
         <w:t xml:space="preserve">{targets}</w:t>
       </w:r>
       <w:r>
-        <w:t xml:space="preserve">’</w:t>
-      </w:r>
-      <w:r>
         <w:t xml:space="preserve"> </w:t>
       </w:r>
       <w:r>
-        <w:t xml:space="preserve">in Quarto by just reading the R objects into de document with</w:t>
+        <w:t xml:space="preserve">in Quarto by reading the R objects with</w:t>
       </w:r>
       <w:r>
         <w:t xml:space="preserve"> </w:t>
       </w:r>
       <w:r>
-        <w:t xml:space="preserve">‘</w:t>
-      </w:r>
-      <w:r>
+        <w:rPr>
+          <w:rStyle w:val="VerbatimChar"/>
+        </w:rPr>
         <w:t xml:space="preserve">tar_read()</w:t>
       </w:r>
       <w:r>
-        <w:t xml:space="preserve">’</w:t>
+        <w:t xml:space="preserve">.</w:t>
       </w:r>
     </w:p>
     <w:p>
@@ -274,7 +271,7 @@
               <a:graphicData uri="http://schemas.openxmlformats.org/drawingml/2006/picture">
                 <pic:pic>
                   <pic:nvPicPr>
-                    <pic:cNvPr descr="report_files/figure-docx/unnamed-chunk-2-1.png" id="22" name="Picture"/>
+                    <pic:cNvPr descr="Report_files/figure-docx/unnamed-chunk-2-1.png" id="22" name="Picture"/>
                     <pic:cNvPicPr>
                       <a:picLocks noChangeArrowheads="1" noChangeAspect="1"/>
                     </pic:cNvPicPr>
@@ -335,7 +332,7 @@
               <a:graphicData uri="http://schemas.openxmlformats.org/drawingml/2006/picture">
                 <pic:pic>
                   <pic:nvPicPr>
-                    <pic:cNvPr descr="report_files/figure-docx/unnamed-chunk-2-2.png" id="25" name="Picture"/>
+                    <pic:cNvPr descr="Report_files/figure-docx/unnamed-chunk-2-2.png" id="25" name="Picture"/>
                     <pic:cNvPicPr>
                       <a:picLocks noChangeArrowheads="1" noChangeAspect="1"/>
                     </pic:cNvPicPr>
@@ -396,7 +393,7 @@
               <a:graphicData uri="http://schemas.openxmlformats.org/drawingml/2006/picture">
                 <pic:pic>
                   <pic:nvPicPr>
-                    <pic:cNvPr descr="report_files/figure-docx/unnamed-chunk-2-3.png" id="28" name="Picture"/>
+                    <pic:cNvPr descr="Report_files/figure-docx/unnamed-chunk-2-3.png" id="28" name="Picture"/>
                     <pic:cNvPicPr>
                       <a:picLocks noChangeArrowheads="1" noChangeAspect="1"/>
                     </pic:cNvPicPr>
@@ -457,7 +454,7 @@
               <a:graphicData uri="http://schemas.openxmlformats.org/drawingml/2006/picture">
                 <pic:pic>
                   <pic:nvPicPr>
-                    <pic:cNvPr descr="report_files/figure-docx/unnamed-chunk-2-4.png" id="31" name="Picture"/>
+                    <pic:cNvPr descr="Report_files/figure-docx/unnamed-chunk-2-4.png" id="31" name="Picture"/>
                     <pic:cNvPicPr>
                       <a:picLocks noChangeArrowheads="1" noChangeAspect="1"/>
                     </pic:cNvPicPr>
@@ -518,7 +515,7 @@
               <a:graphicData uri="http://schemas.openxmlformats.org/drawingml/2006/picture">
                 <pic:pic>
                   <pic:nvPicPr>
-                    <pic:cNvPr descr="report_files/figure-docx/unnamed-chunk-2-5.png" id="34" name="Picture"/>
+                    <pic:cNvPr descr="Report_files/figure-docx/unnamed-chunk-2-5.png" id="34" name="Picture"/>
                     <pic:cNvPicPr>
                       <a:picLocks noChangeArrowheads="1" noChangeAspect="1"/>
                     </pic:cNvPicPr>
@@ -579,7 +576,7 @@
               <a:graphicData uri="http://schemas.openxmlformats.org/drawingml/2006/picture">
                 <pic:pic>
                   <pic:nvPicPr>
-                    <pic:cNvPr descr="report_files/figure-docx/unnamed-chunk-2-6.png" id="37" name="Picture"/>
+                    <pic:cNvPr descr="Report_files/figure-docx/unnamed-chunk-2-6.png" id="37" name="Picture"/>
                     <pic:cNvPicPr>
                       <a:picLocks noChangeArrowheads="1" noChangeAspect="1"/>
                     </pic:cNvPicPr>
@@ -640,7 +637,7 @@
               <a:graphicData uri="http://schemas.openxmlformats.org/drawingml/2006/picture">
                 <pic:pic>
                   <pic:nvPicPr>
-                    <pic:cNvPr descr="report_files/figure-docx/unnamed-chunk-2-7.png" id="40" name="Picture"/>
+                    <pic:cNvPr descr="Report_files/figure-docx/unnamed-chunk-2-7.png" id="40" name="Picture"/>
                     <pic:cNvPicPr>
                       <a:picLocks noChangeArrowheads="1" noChangeAspect="1"/>
                     </pic:cNvPicPr>
@@ -701,7 +698,7 @@
               <a:graphicData uri="http://schemas.openxmlformats.org/drawingml/2006/picture">
                 <pic:pic>
                   <pic:nvPicPr>
-                    <pic:cNvPr descr="report_files/figure-docx/unnamed-chunk-2-8.png" id="43" name="Picture"/>
+                    <pic:cNvPr descr="Report_files/figure-docx/unnamed-chunk-2-8.png" id="43" name="Picture"/>
                     <pic:cNvPicPr>
                       <a:picLocks noChangeArrowheads="1" noChangeAspect="1"/>
                     </pic:cNvPicPr>
@@ -762,7 +759,7 @@
               <a:graphicData uri="http://schemas.openxmlformats.org/drawingml/2006/picture">
                 <pic:pic>
                   <pic:nvPicPr>
-                    <pic:cNvPr descr="report_files/figure-docx/unnamed-chunk-2-9.png" id="46" name="Picture"/>
+                    <pic:cNvPr descr="Report_files/figure-docx/unnamed-chunk-2-9.png" id="46" name="Picture"/>
                     <pic:cNvPicPr>
                       <a:picLocks noChangeArrowheads="1" noChangeAspect="1"/>
                     </pic:cNvPicPr>
@@ -823,7 +820,7 @@
               <a:graphicData uri="http://schemas.openxmlformats.org/drawingml/2006/picture">
                 <pic:pic>
                   <pic:nvPicPr>
-                    <pic:cNvPr descr="report_files/figure-docx/unnamed-chunk-2-10.png" id="49" name="Picture"/>
+                    <pic:cNvPr descr="Report_files/figure-docx/unnamed-chunk-2-10.png" id="49" name="Picture"/>
                     <pic:cNvPicPr>
                       <a:picLocks noChangeArrowheads="1" noChangeAspect="1"/>
                     </pic:cNvPicPr>
@@ -884,7 +881,7 @@
               <a:graphicData uri="http://schemas.openxmlformats.org/drawingml/2006/picture">
                 <pic:pic>
                   <pic:nvPicPr>
-                    <pic:cNvPr descr="report_files/figure-docx/unnamed-chunk-2-11.png" id="52" name="Picture"/>
+                    <pic:cNvPr descr="Report_files/figure-docx/unnamed-chunk-2-11.png" id="52" name="Picture"/>
                     <pic:cNvPicPr>
                       <a:picLocks noChangeArrowheads="1" noChangeAspect="1"/>
                     </pic:cNvPicPr>
@@ -945,7 +942,7 @@
               <a:graphicData uri="http://schemas.openxmlformats.org/drawingml/2006/picture">
                 <pic:pic>
                   <pic:nvPicPr>
-                    <pic:cNvPr descr="report_files/figure-docx/unnamed-chunk-2-12.png" id="55" name="Picture"/>
+                    <pic:cNvPr descr="Report_files/figure-docx/unnamed-chunk-2-12.png" id="55" name="Picture"/>
                     <pic:cNvPicPr>
                       <a:picLocks noChangeArrowheads="1" noChangeAspect="1"/>
                     </pic:cNvPicPr>
@@ -1006,7 +1003,7 @@
               <a:graphicData uri="http://schemas.openxmlformats.org/drawingml/2006/picture">
                 <pic:pic>
                   <pic:nvPicPr>
-                    <pic:cNvPr descr="report_files/figure-docx/unnamed-chunk-2-13.png" id="58" name="Picture"/>
+                    <pic:cNvPr descr="Report_files/figure-docx/unnamed-chunk-2-13.png" id="58" name="Picture"/>
                     <pic:cNvPicPr>
                       <a:picLocks noChangeArrowheads="1" noChangeAspect="1"/>
                     </pic:cNvPicPr>
@@ -1067,7 +1064,7 @@
               <a:graphicData uri="http://schemas.openxmlformats.org/drawingml/2006/picture">
                 <pic:pic>
                   <pic:nvPicPr>
-                    <pic:cNvPr descr="report_files/figure-docx/unnamed-chunk-2-14.png" id="61" name="Picture"/>
+                    <pic:cNvPr descr="Report_files/figure-docx/unnamed-chunk-2-14.png" id="61" name="Picture"/>
                     <pic:cNvPicPr>
                       <a:picLocks noChangeArrowheads="1" noChangeAspect="1"/>
                     </pic:cNvPicPr>
@@ -1128,7 +1125,7 @@
               <a:graphicData uri="http://schemas.openxmlformats.org/drawingml/2006/picture">
                 <pic:pic>
                   <pic:nvPicPr>
-                    <pic:cNvPr descr="report_files/figure-docx/unnamed-chunk-2-15.png" id="64" name="Picture"/>
+                    <pic:cNvPr descr="Report_files/figure-docx/unnamed-chunk-2-15.png" id="64" name="Picture"/>
                     <pic:cNvPicPr>
                       <a:picLocks noChangeArrowheads="1" noChangeAspect="1"/>
                     </pic:cNvPicPr>
@@ -1189,7 +1186,7 @@
               <a:graphicData uri="http://schemas.openxmlformats.org/drawingml/2006/picture">
                 <pic:pic>
                   <pic:nvPicPr>
-                    <pic:cNvPr descr="report_files/figure-docx/unnamed-chunk-2-16.png" id="67" name="Picture"/>
+                    <pic:cNvPr descr="Report_files/figure-docx/unnamed-chunk-2-16.png" id="67" name="Picture"/>
                     <pic:cNvPicPr>
                       <a:picLocks noChangeArrowheads="1" noChangeAspect="1"/>
                     </pic:cNvPicPr>
@@ -1250,7 +1247,7 @@
               <a:graphicData uri="http://schemas.openxmlformats.org/drawingml/2006/picture">
                 <pic:pic>
                   <pic:nvPicPr>
-                    <pic:cNvPr descr="report_files/figure-docx/unnamed-chunk-2-17.png" id="70" name="Picture"/>
+                    <pic:cNvPr descr="Report_files/figure-docx/unnamed-chunk-2-17.png" id="70" name="Picture"/>
                     <pic:cNvPicPr>
                       <a:picLocks noChangeArrowheads="1" noChangeAspect="1"/>
                     </pic:cNvPicPr>
@@ -1311,7 +1308,7 @@
               <a:graphicData uri="http://schemas.openxmlformats.org/drawingml/2006/picture">
                 <pic:pic>
                   <pic:nvPicPr>
-                    <pic:cNvPr descr="report_files/figure-docx/unnamed-chunk-2-18.png" id="73" name="Picture"/>
+                    <pic:cNvPr descr="Report_files/figure-docx/unnamed-chunk-2-18.png" id="73" name="Picture"/>
                     <pic:cNvPicPr>
                       <a:picLocks noChangeArrowheads="1" noChangeAspect="1"/>
                     </pic:cNvPicPr>
@@ -1372,7 +1369,7 @@
               <a:graphicData uri="http://schemas.openxmlformats.org/drawingml/2006/picture">
                 <pic:pic>
                   <pic:nvPicPr>
-                    <pic:cNvPr descr="report_files/figure-docx/unnamed-chunk-2-19.png" id="76" name="Picture"/>
+                    <pic:cNvPr descr="Report_files/figure-docx/unnamed-chunk-2-19.png" id="76" name="Picture"/>
                     <pic:cNvPicPr>
                       <a:picLocks noChangeArrowheads="1" noChangeAspect="1"/>
                     </pic:cNvPicPr>
@@ -1433,7 +1430,7 @@
               <a:graphicData uri="http://schemas.openxmlformats.org/drawingml/2006/picture">
                 <pic:pic>
                   <pic:nvPicPr>
-                    <pic:cNvPr descr="report_files/figure-docx/unnamed-chunk-2-20.png" id="79" name="Picture"/>
+                    <pic:cNvPr descr="Report_files/figure-docx/unnamed-chunk-2-20.png" id="79" name="Picture"/>
                     <pic:cNvPicPr>
                       <a:picLocks noChangeArrowheads="1" noChangeAspect="1"/>
                     </pic:cNvPicPr>
@@ -1494,7 +1491,7 @@
               <a:graphicData uri="http://schemas.openxmlformats.org/drawingml/2006/picture">
                 <pic:pic>
                   <pic:nvPicPr>
-                    <pic:cNvPr descr="report_files/figure-docx/unnamed-chunk-2-21.png" id="82" name="Picture"/>
+                    <pic:cNvPr descr="Report_files/figure-docx/unnamed-chunk-2-21.png" id="82" name="Picture"/>
                     <pic:cNvPicPr>
                       <a:picLocks noChangeArrowheads="1" noChangeAspect="1"/>
                     </pic:cNvPicPr>
@@ -1555,7 +1552,7 @@
               <a:graphicData uri="http://schemas.openxmlformats.org/drawingml/2006/picture">
                 <pic:pic>
                   <pic:nvPicPr>
-                    <pic:cNvPr descr="report_files/figure-docx/unnamed-chunk-2-22.png" id="85" name="Picture"/>
+                    <pic:cNvPr descr="Report_files/figure-docx/unnamed-chunk-2-22.png" id="85" name="Picture"/>
                     <pic:cNvPicPr>
                       <a:picLocks noChangeArrowheads="1" noChangeAspect="1"/>
                     </pic:cNvPicPr>
@@ -1616,7 +1613,7 @@
               <a:graphicData uri="http://schemas.openxmlformats.org/drawingml/2006/picture">
                 <pic:pic>
                   <pic:nvPicPr>
-                    <pic:cNvPr descr="report_files/figure-docx/unnamed-chunk-2-23.png" id="88" name="Picture"/>
+                    <pic:cNvPr descr="Report_files/figure-docx/unnamed-chunk-2-23.png" id="88" name="Picture"/>
                     <pic:cNvPicPr>
                       <a:picLocks noChangeArrowheads="1" noChangeAspect="1"/>
                     </pic:cNvPicPr>
@@ -1677,7 +1674,7 @@
               <a:graphicData uri="http://schemas.openxmlformats.org/drawingml/2006/picture">
                 <pic:pic>
                   <pic:nvPicPr>
-                    <pic:cNvPr descr="report_files/figure-docx/unnamed-chunk-2-24.png" id="91" name="Picture"/>
+                    <pic:cNvPr descr="Report_files/figure-docx/unnamed-chunk-2-24.png" id="91" name="Picture"/>
                     <pic:cNvPicPr>
                       <a:picLocks noChangeArrowheads="1" noChangeAspect="1"/>
                     </pic:cNvPicPr>
@@ -1738,7 +1735,7 @@
               <a:graphicData uri="http://schemas.openxmlformats.org/drawingml/2006/picture">
                 <pic:pic>
                   <pic:nvPicPr>
-                    <pic:cNvPr descr="report_files/figure-docx/unnamed-chunk-2-25.png" id="94" name="Picture"/>
+                    <pic:cNvPr descr="Report_files/figure-docx/unnamed-chunk-2-25.png" id="94" name="Picture"/>
                     <pic:cNvPicPr>
                       <a:picLocks noChangeArrowheads="1" noChangeAspect="1"/>
                     </pic:cNvPicPr>
@@ -1799,7 +1796,7 @@
               <a:graphicData uri="http://schemas.openxmlformats.org/drawingml/2006/picture">
                 <pic:pic>
                   <pic:nvPicPr>
-                    <pic:cNvPr descr="report_files/figure-docx/unnamed-chunk-2-26.png" id="97" name="Picture"/>
+                    <pic:cNvPr descr="Report_files/figure-docx/unnamed-chunk-2-26.png" id="97" name="Picture"/>
                     <pic:cNvPicPr>
                       <a:picLocks noChangeArrowheads="1" noChangeAspect="1"/>
                     </pic:cNvPicPr>
@@ -1860,7 +1857,7 @@
               <a:graphicData uri="http://schemas.openxmlformats.org/drawingml/2006/picture">
                 <pic:pic>
                   <pic:nvPicPr>
-                    <pic:cNvPr descr="report_files/figure-docx/unnamed-chunk-2-27.png" id="100" name="Picture"/>
+                    <pic:cNvPr descr="Report_files/figure-docx/unnamed-chunk-2-27.png" id="100" name="Picture"/>
                     <pic:cNvPicPr>
                       <a:picLocks noChangeArrowheads="1" noChangeAspect="1"/>
                     </pic:cNvPicPr>
@@ -1921,7 +1918,7 @@
               <a:graphicData uri="http://schemas.openxmlformats.org/drawingml/2006/picture">
                 <pic:pic>
                   <pic:nvPicPr>
-                    <pic:cNvPr descr="report_files/figure-docx/unnamed-chunk-2-28.png" id="103" name="Picture"/>
+                    <pic:cNvPr descr="Report_files/figure-docx/unnamed-chunk-2-28.png" id="103" name="Picture"/>
                     <pic:cNvPicPr>
                       <a:picLocks noChangeArrowheads="1" noChangeAspect="1"/>
                     </pic:cNvPicPr>
@@ -1982,7 +1979,7 @@
               <a:graphicData uri="http://schemas.openxmlformats.org/drawingml/2006/picture">
                 <pic:pic>
                   <pic:nvPicPr>
-                    <pic:cNvPr descr="report_files/figure-docx/unnamed-chunk-2-29.png" id="106" name="Picture"/>
+                    <pic:cNvPr descr="Report_files/figure-docx/unnamed-chunk-2-29.png" id="106" name="Picture"/>
                     <pic:cNvPicPr>
                       <a:picLocks noChangeArrowheads="1" noChangeAspect="1"/>
                     </pic:cNvPicPr>
@@ -2043,7 +2040,7 @@
               <a:graphicData uri="http://schemas.openxmlformats.org/drawingml/2006/picture">
                 <pic:pic>
                   <pic:nvPicPr>
-                    <pic:cNvPr descr="report_files/figure-docx/unnamed-chunk-2-30.png" id="109" name="Picture"/>
+                    <pic:cNvPr descr="Report_files/figure-docx/unnamed-chunk-2-30.png" id="109" name="Picture"/>
                     <pic:cNvPicPr>
                       <a:picLocks noChangeArrowheads="1" noChangeAspect="1"/>
                     </pic:cNvPicPr>
@@ -2104,7 +2101,7 @@
               <a:graphicData uri="http://schemas.openxmlformats.org/drawingml/2006/picture">
                 <pic:pic>
                   <pic:nvPicPr>
-                    <pic:cNvPr descr="report_files/figure-docx/unnamed-chunk-2-31.png" id="112" name="Picture"/>
+                    <pic:cNvPr descr="Report_files/figure-docx/unnamed-chunk-2-31.png" id="112" name="Picture"/>
                     <pic:cNvPicPr>
                       <a:picLocks noChangeArrowheads="1" noChangeAspect="1"/>
                     </pic:cNvPicPr>
@@ -2165,7 +2162,7 @@
               <a:graphicData uri="http://schemas.openxmlformats.org/drawingml/2006/picture">
                 <pic:pic>
                   <pic:nvPicPr>
-                    <pic:cNvPr descr="report_files/figure-docx/unnamed-chunk-2-32.png" id="115" name="Picture"/>
+                    <pic:cNvPr descr="Report_files/figure-docx/unnamed-chunk-2-32.png" id="115" name="Picture"/>
                     <pic:cNvPicPr>
                       <a:picLocks noChangeArrowheads="1" noChangeAspect="1"/>
                     </pic:cNvPicPr>
@@ -2226,7 +2223,7 @@
               <a:graphicData uri="http://schemas.openxmlformats.org/drawingml/2006/picture">
                 <pic:pic>
                   <pic:nvPicPr>
-                    <pic:cNvPr descr="report_files/figure-docx/unnamed-chunk-2-33.png" id="118" name="Picture"/>
+                    <pic:cNvPr descr="Report_files/figure-docx/unnamed-chunk-2-33.png" id="118" name="Picture"/>
                     <pic:cNvPicPr>
                       <a:picLocks noChangeArrowheads="1" noChangeAspect="1"/>
                     </pic:cNvPicPr>
@@ -2287,7 +2284,7 @@
               <a:graphicData uri="http://schemas.openxmlformats.org/drawingml/2006/picture">
                 <pic:pic>
                   <pic:nvPicPr>
-                    <pic:cNvPr descr="report_files/figure-docx/unnamed-chunk-2-34.png" id="121" name="Picture"/>
+                    <pic:cNvPr descr="Report_files/figure-docx/unnamed-chunk-2-34.png" id="121" name="Picture"/>
                     <pic:cNvPicPr>
                       <a:picLocks noChangeArrowheads="1" noChangeAspect="1"/>
                     </pic:cNvPicPr>
@@ -2348,7 +2345,7 @@
               <a:graphicData uri="http://schemas.openxmlformats.org/drawingml/2006/picture">
                 <pic:pic>
                   <pic:nvPicPr>
-                    <pic:cNvPr descr="report_files/figure-docx/unnamed-chunk-2-35.png" id="124" name="Picture"/>
+                    <pic:cNvPr descr="Report_files/figure-docx/unnamed-chunk-2-35.png" id="124" name="Picture"/>
                     <pic:cNvPicPr>
                       <a:picLocks noChangeArrowheads="1" noChangeAspect="1"/>
                     </pic:cNvPicPr>
@@ -2409,7 +2406,7 @@
               <a:graphicData uri="http://schemas.openxmlformats.org/drawingml/2006/picture">
                 <pic:pic>
                   <pic:nvPicPr>
-                    <pic:cNvPr descr="report_files/figure-docx/unnamed-chunk-2-36.png" id="127" name="Picture"/>
+                    <pic:cNvPr descr="Report_files/figure-docx/unnamed-chunk-2-36.png" id="127" name="Picture"/>
                     <pic:cNvPicPr>
                       <a:picLocks noChangeArrowheads="1" noChangeAspect="1"/>
                     </pic:cNvPicPr>
@@ -2470,7 +2467,7 @@
               <a:graphicData uri="http://schemas.openxmlformats.org/drawingml/2006/picture">
                 <pic:pic>
                   <pic:nvPicPr>
-                    <pic:cNvPr descr="report_files/figure-docx/unnamed-chunk-2-37.png" id="130" name="Picture"/>
+                    <pic:cNvPr descr="Report_files/figure-docx/unnamed-chunk-2-37.png" id="130" name="Picture"/>
                     <pic:cNvPicPr>
                       <a:picLocks noChangeArrowheads="1" noChangeAspect="1"/>
                     </pic:cNvPicPr>
@@ -2531,7 +2528,7 @@
               <a:graphicData uri="http://schemas.openxmlformats.org/drawingml/2006/picture">
                 <pic:pic>
                   <pic:nvPicPr>
-                    <pic:cNvPr descr="report_files/figure-docx/unnamed-chunk-2-38.png" id="133" name="Picture"/>
+                    <pic:cNvPr descr="Report_files/figure-docx/unnamed-chunk-2-38.png" id="133" name="Picture"/>
                     <pic:cNvPicPr>
                       <a:picLocks noChangeArrowheads="1" noChangeAspect="1"/>
                     </pic:cNvPicPr>
@@ -2592,7 +2589,7 @@
               <a:graphicData uri="http://schemas.openxmlformats.org/drawingml/2006/picture">
                 <pic:pic>
                   <pic:nvPicPr>
-                    <pic:cNvPr descr="report_files/figure-docx/unnamed-chunk-2-39.png" id="136" name="Picture"/>
+                    <pic:cNvPr descr="Report_files/figure-docx/unnamed-chunk-2-39.png" id="136" name="Picture"/>
                     <pic:cNvPicPr>
                       <a:picLocks noChangeArrowheads="1" noChangeAspect="1"/>
                     </pic:cNvPicPr>

</xml_diff>